<commit_message>
Completed time functions and completed menu
</commit_message>
<xml_diff>
--- a/Documentation.docx
+++ b/Documentation.docx
@@ -1,6 +1,6 @@
 
 <file path=word/document.xml><?xml version="1.0" encoding="utf-8"?>
-<w:document xmlns:wpc="http://schemas.microsoft.com/office/word/2010/wordprocessingCanvas" xmlns:cx="http://schemas.microsoft.com/office/drawing/2014/chartex" xmlns:cx1="http://schemas.microsoft.com/office/drawing/2015/9/8/chartex" xmlns:cx2="http://schemas.microsoft.com/office/drawing/2015/10/21/chartex" xmlns:cx3="http://schemas.microsoft.com/office/drawing/2016/5/9/chartex" xmlns:cx4="http://schemas.microsoft.com/office/drawing/2016/5/10/chartex" xmlns:cx5="http://schemas.microsoft.com/office/drawing/2016/5/11/chartex" xmlns:cx6="http://schemas.microsoft.com/office/drawing/2016/5/12/chartex" xmlns:cx7="http://schemas.microsoft.com/office/drawing/2016/5/13/chartex" xmlns:cx8="http://schemas.microsoft.com/office/drawing/2016/5/14/chartex" xmlns:mc="http://schemas.openxmlformats.org/markup-compatibility/2006" xmlns:aink="http://schemas.microsoft.com/office/drawing/2016/ink" xmlns:am3d="http://schemas.microsoft.com/office/drawing/2017/model3d" xmlns:o="urn:schemas-microsoft-com:office:office" xmlns:oel="http://schemas.microsoft.com/office/2019/extlst" xmlns:r="http://schemas.openxmlformats.org/officeDocument/2006/relationships" xmlns:m="http://schemas.openxmlformats.org/officeDocument/2006/math" xmlns:v="urn:schemas-microsoft-com:vml" xmlns:wp14="http://schemas.microsoft.com/office/word/2010/wordprocessingDrawing" xmlns:wp="http://schemas.openxmlformats.org/drawingml/2006/wordprocessingDrawing" xmlns:w10="urn:schemas-microsoft-com:office:word" xmlns:w="http://schemas.openxmlformats.org/wordprocessingml/2006/main" xmlns:w14="http://schemas.microsoft.com/office/word/2010/wordml" xmlns:w15="http://schemas.microsoft.com/office/word/2012/wordml" xmlns:w16cex="http://schemas.microsoft.com/office/word/2018/wordml/cex" xmlns:w16cid="http://schemas.microsoft.com/office/word/2016/wordml/cid" xmlns:w16="http://schemas.microsoft.com/office/word/2018/wordml" xmlns:w16sdtdh="http://schemas.microsoft.com/office/word/2020/wordml/sdtdatahash" xmlns:w16se="http://schemas.microsoft.com/office/word/2015/wordml/symex" xmlns:wpg="http://schemas.microsoft.com/office/word/2010/wordprocessingGroup" xmlns:wpi="http://schemas.microsoft.com/office/word/2010/wordprocessingInk" xmlns:wne="http://schemas.microsoft.com/office/word/2006/wordml" xmlns:wps="http://schemas.microsoft.com/office/word/2010/wordprocessingShape" mc:Ignorable="w14 w15 w16se w16cid w16 w16cex w16sdtdh wp14">
+<w:document xmlns:wpc="http://schemas.microsoft.com/office/word/2010/wordprocessingCanvas" xmlns:cx="http://schemas.microsoft.com/office/drawing/2014/chartex" xmlns:mc="http://schemas.openxmlformats.org/markup-compatibility/2006" xmlns:o="urn:schemas-microsoft-com:office:office" xmlns:r="http://schemas.openxmlformats.org/officeDocument/2006/relationships" xmlns:m="http://schemas.openxmlformats.org/officeDocument/2006/math" xmlns:v="urn:schemas-microsoft-com:vml" xmlns:wp14="http://schemas.microsoft.com/office/word/2010/wordprocessingDrawing" xmlns:wp="http://schemas.openxmlformats.org/drawingml/2006/wordprocessingDrawing" xmlns:w10="urn:schemas-microsoft-com:office:word" xmlns:w="http://schemas.openxmlformats.org/wordprocessingml/2006/main" xmlns:w14="http://schemas.microsoft.com/office/word/2010/wordml" xmlns:w15="http://schemas.microsoft.com/office/word/2012/wordml" xmlns:w16se="http://schemas.microsoft.com/office/word/2015/wordml/symex" xmlns:wpg="http://schemas.microsoft.com/office/word/2010/wordprocessingGroup" xmlns:wpi="http://schemas.microsoft.com/office/word/2010/wordprocessingInk" xmlns:wne="http://schemas.microsoft.com/office/word/2006/wordml" xmlns:wps="http://schemas.microsoft.com/office/word/2010/wordprocessingShape" mc:Ignorable="w14 w15 w16se wp14">
   <w:body>
     <w:sdt>
       <w:sdtPr>
@@ -10,6 +10,7 @@
           <w:docPartUnique/>
         </w:docPartObj>
       </w:sdtPr>
+      <w:sdtEndPr/>
       <w:sdtContent>
         <w:p>
           <w:r>
@@ -264,7 +265,7 @@
                   </wp:anchor>
                 </w:drawing>
               </mc:Choice>
-              <mc:Fallback>
+              <mc:Fallback xmlns:w16sdtdh="http://schemas.microsoft.com/office/word/2020/wordml/sdtdatahash" xmlns:w16="http://schemas.microsoft.com/office/word/2018/wordml" xmlns:w16cid="http://schemas.microsoft.com/office/word/2016/wordml/cid" xmlns:w16cex="http://schemas.microsoft.com/office/word/2018/wordml/cex" xmlns:oel="http://schemas.microsoft.com/office/2019/extlst" xmlns:am3d="http://schemas.microsoft.com/office/drawing/2017/model3d" xmlns:aink="http://schemas.microsoft.com/office/drawing/2016/ink" xmlns:cx8="http://schemas.microsoft.com/office/drawing/2016/5/14/chartex" xmlns:cx7="http://schemas.microsoft.com/office/drawing/2016/5/13/chartex" xmlns:cx6="http://schemas.microsoft.com/office/drawing/2016/5/12/chartex" xmlns:cx5="http://schemas.microsoft.com/office/drawing/2016/5/11/chartex" xmlns:cx4="http://schemas.microsoft.com/office/drawing/2016/5/10/chartex" xmlns:cx3="http://schemas.microsoft.com/office/drawing/2016/5/9/chartex" xmlns:cx2="http://schemas.microsoft.com/office/drawing/2015/10/21/chartex" xmlns:cx1="http://schemas.microsoft.com/office/drawing/2015/9/8/chartex">
                 <w:pict>
                   <v:group w14:anchorId="7DC96B7D" id="Group 149" o:spid="_x0000_s1026" style="position:absolute;margin-left:0;margin-top:0;width:8in;height:95.7pt;z-index:251662336;mso-width-percent:941;mso-height-percent:121;mso-top-percent:23;mso-position-horizontal:center;mso-position-horizontal-relative:page;mso-position-vertical-relative:page;mso-width-percent:941;mso-height-percent:121;mso-top-percent:23" coordorigin="" coordsize="73152,12161" o:gfxdata="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">
                     <v:shape id="Rectangle 51" o:spid="_x0000_s1027" style="position:absolute;width:73152;height:11303;visibility:visible;mso-wrap-style:square;v-text-anchor:middle" coordsize="7312660,1129665" o:gfxdata="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" path="m,l7312660,r,1129665l3619500,733425,,1091565,,xe" fillcolor="#4472c4 [3204]" stroked="f" strokeweight="1pt">
@@ -392,6 +393,7 @@
                                   <w:dataBinding w:prefixMappings="xmlns:ns0='http://schemas.microsoft.com/office/2006/coverPageProps' " w:xpath="/ns0:CoverPageProperties[1]/ns0:Abstract[1]" w:storeItemID="{55AF091B-3C7A-41E3-B477-F2FDAA23CFDA}"/>
                                   <w:text w:multiLine="1"/>
                                 </w:sdtPr>
+                                <w:sdtEndPr/>
                                 <w:sdtContent>
                                   <w:p>
                                     <w:pPr>
@@ -434,7 +436,7 @@
                   </wp:anchor>
                 </w:drawing>
               </mc:Choice>
-              <mc:Fallback>
+              <mc:Fallback xmlns:w16sdtdh="http://schemas.microsoft.com/office/word/2020/wordml/sdtdatahash" xmlns:w16="http://schemas.microsoft.com/office/word/2018/wordml" xmlns:w16cid="http://schemas.microsoft.com/office/word/2016/wordml/cid" xmlns:w16cex="http://schemas.microsoft.com/office/word/2018/wordml/cex" xmlns:oel="http://schemas.microsoft.com/office/2019/extlst" xmlns:am3d="http://schemas.microsoft.com/office/drawing/2017/model3d" xmlns:aink="http://schemas.microsoft.com/office/drawing/2016/ink" xmlns:cx8="http://schemas.microsoft.com/office/drawing/2016/5/14/chartex" xmlns:cx7="http://schemas.microsoft.com/office/drawing/2016/5/13/chartex" xmlns:cx6="http://schemas.microsoft.com/office/drawing/2016/5/12/chartex" xmlns:cx5="http://schemas.microsoft.com/office/drawing/2016/5/11/chartex" xmlns:cx4="http://schemas.microsoft.com/office/drawing/2016/5/10/chartex" xmlns:cx3="http://schemas.microsoft.com/office/drawing/2016/5/9/chartex" xmlns:cx2="http://schemas.microsoft.com/office/drawing/2015/10/21/chartex" xmlns:cx1="http://schemas.microsoft.com/office/drawing/2015/9/8/chartex">
                 <w:pict>
                   <v:shapetype w14:anchorId="5CC9E065" id="_x0000_t202" coordsize="21600,21600" o:spt="202" path="m,l,21600r21600,l21600,xe">
                     <v:stroke joinstyle="miter"/>
@@ -673,7 +675,7 @@
                   </wp:anchor>
                 </w:drawing>
               </mc:Choice>
-              <mc:Fallback>
+              <mc:Fallback xmlns:w16sdtdh="http://schemas.microsoft.com/office/word/2020/wordml/sdtdatahash" xmlns:w16="http://schemas.microsoft.com/office/word/2018/wordml" xmlns:w16cid="http://schemas.microsoft.com/office/word/2016/wordml/cid" xmlns:w16cex="http://schemas.microsoft.com/office/word/2018/wordml/cex" xmlns:oel="http://schemas.microsoft.com/office/2019/extlst" xmlns:am3d="http://schemas.microsoft.com/office/drawing/2017/model3d" xmlns:aink="http://schemas.microsoft.com/office/drawing/2016/ink" xmlns:cx8="http://schemas.microsoft.com/office/drawing/2016/5/14/chartex" xmlns:cx7="http://schemas.microsoft.com/office/drawing/2016/5/13/chartex" xmlns:cx6="http://schemas.microsoft.com/office/drawing/2016/5/12/chartex" xmlns:cx5="http://schemas.microsoft.com/office/drawing/2016/5/11/chartex" xmlns:cx4="http://schemas.microsoft.com/office/drawing/2016/5/10/chartex" xmlns:cx3="http://schemas.microsoft.com/office/drawing/2016/5/9/chartex" xmlns:cx2="http://schemas.microsoft.com/office/drawing/2015/10/21/chartex" xmlns:cx1="http://schemas.microsoft.com/office/drawing/2015/9/8/chartex">
                 <w:pict>
                   <v:shape w14:anchorId="20249B21" id="Text Box 154" o:spid="_x0000_s1027" type="#_x0000_t202" style="position:absolute;margin-left:0;margin-top:0;width:8in;height:286.5pt;z-index:251659264;visibility:visible;mso-wrap-style:square;mso-width-percent:941;mso-height-percent:363;mso-top-percent:300;mso-wrap-distance-left:9pt;mso-wrap-distance-top:0;mso-wrap-distance-right:9pt;mso-wrap-distance-bottom:0;mso-position-horizontal:center;mso-position-horizontal-relative:page;mso-position-vertical-relative:page;mso-width-percent:941;mso-height-percent:363;mso-top-percent:300;mso-width-relative:page;mso-height-relative:page;v-text-anchor:bottom" o:gfxdata="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" filled="f" stroked="f" strokeweight=".5pt">
                     <v:textbox inset="126pt,0,54pt,0">
@@ -844,6 +846,7 @@
                                     <w:dataBinding w:prefixMappings="xmlns:ns0='http://schemas.microsoft.com/office/2006/coverPageProps' " w:xpath="/ns0:CoverPageProperties[1]/ns0:CompanyEmail[1]" w:storeItemID="{55AF091B-3C7A-41E3-B477-F2FDAA23CFDA}"/>
                                     <w:text/>
                                   </w:sdtPr>
+                                  <w:sdtEndPr/>
                                   <w:sdtContent>
                                     <w:r>
                                       <w:rPr>
@@ -876,7 +879,7 @@
                   </wp:anchor>
                 </w:drawing>
               </mc:Choice>
-              <mc:Fallback>
+              <mc:Fallback xmlns:w16sdtdh="http://schemas.microsoft.com/office/word/2020/wordml/sdtdatahash" xmlns:w16="http://schemas.microsoft.com/office/word/2018/wordml" xmlns:w16cid="http://schemas.microsoft.com/office/word/2016/wordml/cid" xmlns:w16cex="http://schemas.microsoft.com/office/word/2018/wordml/cex" xmlns:oel="http://schemas.microsoft.com/office/2019/extlst" xmlns:am3d="http://schemas.microsoft.com/office/drawing/2017/model3d" xmlns:aink="http://schemas.microsoft.com/office/drawing/2016/ink" xmlns:cx8="http://schemas.microsoft.com/office/drawing/2016/5/14/chartex" xmlns:cx7="http://schemas.microsoft.com/office/drawing/2016/5/13/chartex" xmlns:cx6="http://schemas.microsoft.com/office/drawing/2016/5/12/chartex" xmlns:cx5="http://schemas.microsoft.com/office/drawing/2016/5/11/chartex" xmlns:cx4="http://schemas.microsoft.com/office/drawing/2016/5/10/chartex" xmlns:cx3="http://schemas.microsoft.com/office/drawing/2016/5/9/chartex" xmlns:cx2="http://schemas.microsoft.com/office/drawing/2015/10/21/chartex" xmlns:cx1="http://schemas.microsoft.com/office/drawing/2015/9/8/chartex">
                 <w:pict>
                   <v:shape w14:anchorId="5E912F70" id="Text Box 152" o:spid="_x0000_s1028" type="#_x0000_t202" style="position:absolute;margin-left:14.45pt;margin-top:581.85pt;width:8in;height:1in;z-index:251660288;visibility:visible;mso-wrap-style:square;mso-width-percent:941;mso-height-percent:92;mso-wrap-distance-left:9pt;mso-wrap-distance-top:0;mso-wrap-distance-right:9pt;mso-wrap-distance-bottom:0;mso-position-horizontal:absolute;mso-position-horizontal-relative:page;mso-position-vertical:absolute;mso-position-vertical-relative:page;mso-width-percent:941;mso-height-percent:92;mso-width-relative:page;mso-height-relative:page;v-text-anchor:bottom" o:gfxdata="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" filled="f" stroked="f" strokeweight=".5pt">
                     <v:textbox inset="126pt,0,54pt,0">
@@ -1044,20 +1047,8 @@
         <w:tab/>
         <w:t>Reject quantities of item beyond capacity.</w:t>
       </w:r>
-    </w:p>
-    <w:p>
-      <w:pPr>
-        <w:spacing w:after="0"/>
-      </w:pPr>
-      <w:r>
-        <w:t>-</w:t>
-      </w:r>
-      <w:r>
-        <w:tab/>
-        <w:t>Select items that could be removed from warehouse to make way for other scarce items.</w:t>
-      </w:r>
-    </w:p>
-    <w:p>
+      <w:bookmarkStart w:id="0" w:name="_GoBack"/>
+      <w:bookmarkEnd w:id="0"/>
       <w:r>
         <w:br w:type="page"/>
       </w:r>
@@ -1109,6 +1100,21 @@
     </w:p>
     <w:p>
       <w:r>
+        <w:rPr>
+          <w:noProof/>
+        </w:rPr>
+        <w:softHyphen/>
+      </w:r>
+      <w:r>
+        <w:rPr>
+          <w:noProof/>
+        </w:rPr>
+        <w:softHyphen/>
+      </w:r>
+      <w:r>
+        <w:rPr>
+          <w:noProof/>
+        </w:rPr>
         <w:drawing>
           <wp:inline distT="0" distB="0" distL="0" distR="0" wp14:anchorId="74769868" wp14:editId="04C1CED0">
             <wp:extent cx="5204911" cy="1707028"/>
@@ -1177,6 +1183,9 @@
     </w:p>
     <w:p>
       <w:r>
+        <w:rPr>
+          <w:noProof/>
+        </w:rPr>
         <w:drawing>
           <wp:inline distT="0" distB="0" distL="0" distR="0" wp14:anchorId="366B88EC" wp14:editId="56708832">
             <wp:extent cx="4709568" cy="632515"/>
@@ -1236,7 +1245,7 @@
 </file>
 
 <file path=word/endnotes.xml><?xml version="1.0" encoding="utf-8"?>
-<w:endnotes xmlns:wpc="http://schemas.microsoft.com/office/word/2010/wordprocessingCanvas" xmlns:cx="http://schemas.microsoft.com/office/drawing/2014/chartex" xmlns:cx1="http://schemas.microsoft.com/office/drawing/2015/9/8/chartex" xmlns:cx2="http://schemas.microsoft.com/office/drawing/2015/10/21/chartex" xmlns:cx3="http://schemas.microsoft.com/office/drawing/2016/5/9/chartex" xmlns:cx4="http://schemas.microsoft.com/office/drawing/2016/5/10/chartex" xmlns:cx5="http://schemas.microsoft.com/office/drawing/2016/5/11/chartex" xmlns:cx6="http://schemas.microsoft.com/office/drawing/2016/5/12/chartex" xmlns:cx7="http://schemas.microsoft.com/office/drawing/2016/5/13/chartex" xmlns:cx8="http://schemas.microsoft.com/office/drawing/2016/5/14/chartex" xmlns:mc="http://schemas.openxmlformats.org/markup-compatibility/2006" xmlns:aink="http://schemas.microsoft.com/office/drawing/2016/ink" xmlns:am3d="http://schemas.microsoft.com/office/drawing/2017/model3d" xmlns:o="urn:schemas-microsoft-com:office:office" xmlns:oel="http://schemas.microsoft.com/office/2019/extlst" xmlns:r="http://schemas.openxmlformats.org/officeDocument/2006/relationships" xmlns:m="http://schemas.openxmlformats.org/officeDocument/2006/math" xmlns:v="urn:schemas-microsoft-com:vml" xmlns:wp14="http://schemas.microsoft.com/office/word/2010/wordprocessingDrawing" xmlns:wp="http://schemas.openxmlformats.org/drawingml/2006/wordprocessingDrawing" xmlns:w10="urn:schemas-microsoft-com:office:word" xmlns:w="http://schemas.openxmlformats.org/wordprocessingml/2006/main" xmlns:w14="http://schemas.microsoft.com/office/word/2010/wordml" xmlns:w15="http://schemas.microsoft.com/office/word/2012/wordml" xmlns:w16cex="http://schemas.microsoft.com/office/word/2018/wordml/cex" xmlns:w16cid="http://schemas.microsoft.com/office/word/2016/wordml/cid" xmlns:w16="http://schemas.microsoft.com/office/word/2018/wordml" xmlns:w16sdtdh="http://schemas.microsoft.com/office/word/2020/wordml/sdtdatahash" xmlns:w16se="http://schemas.microsoft.com/office/word/2015/wordml/symex" xmlns:wpg="http://schemas.microsoft.com/office/word/2010/wordprocessingGroup" xmlns:wpi="http://schemas.microsoft.com/office/word/2010/wordprocessingInk" xmlns:wne="http://schemas.microsoft.com/office/word/2006/wordml" xmlns:wps="http://schemas.microsoft.com/office/word/2010/wordprocessingShape" mc:Ignorable="w14 w15 w16se w16cid w16 w16cex w16sdtdh wp14">
+<w:endnotes xmlns:wpc="http://schemas.microsoft.com/office/word/2010/wordprocessingCanvas" xmlns:cx="http://schemas.microsoft.com/office/drawing/2014/chartex" xmlns:mc="http://schemas.openxmlformats.org/markup-compatibility/2006" xmlns:o="urn:schemas-microsoft-com:office:office" xmlns:r="http://schemas.openxmlformats.org/officeDocument/2006/relationships" xmlns:m="http://schemas.openxmlformats.org/officeDocument/2006/math" xmlns:v="urn:schemas-microsoft-com:vml" xmlns:wp14="http://schemas.microsoft.com/office/word/2010/wordprocessingDrawing" xmlns:wp="http://schemas.openxmlformats.org/drawingml/2006/wordprocessingDrawing" xmlns:w10="urn:schemas-microsoft-com:office:word" xmlns:w="http://schemas.openxmlformats.org/wordprocessingml/2006/main" xmlns:w14="http://schemas.microsoft.com/office/word/2010/wordml" xmlns:w15="http://schemas.microsoft.com/office/word/2012/wordml" xmlns:w16se="http://schemas.microsoft.com/office/word/2015/wordml/symex" xmlns:wpg="http://schemas.microsoft.com/office/word/2010/wordprocessingGroup" xmlns:wpi="http://schemas.microsoft.com/office/word/2010/wordprocessingInk" xmlns:wne="http://schemas.microsoft.com/office/word/2006/wordml" xmlns:wps="http://schemas.microsoft.com/office/word/2010/wordprocessingShape" mc:Ignorable="w14 w15 w16se wp14">
   <w:endnote w:type="separator" w:id="-1">
     <w:p>
       <w:pPr>
@@ -1261,7 +1270,7 @@
 </file>
 
 <file path=word/footer1.xml><?xml version="1.0" encoding="utf-8"?>
-<w:ftr xmlns:wpc="http://schemas.microsoft.com/office/word/2010/wordprocessingCanvas" xmlns:cx="http://schemas.microsoft.com/office/drawing/2014/chartex" xmlns:cx1="http://schemas.microsoft.com/office/drawing/2015/9/8/chartex" xmlns:cx2="http://schemas.microsoft.com/office/drawing/2015/10/21/chartex" xmlns:cx3="http://schemas.microsoft.com/office/drawing/2016/5/9/chartex" xmlns:cx4="http://schemas.microsoft.com/office/drawing/2016/5/10/chartex" xmlns:cx5="http://schemas.microsoft.com/office/drawing/2016/5/11/chartex" xmlns:cx6="http://schemas.microsoft.com/office/drawing/2016/5/12/chartex" xmlns:cx7="http://schemas.microsoft.com/office/drawing/2016/5/13/chartex" xmlns:cx8="http://schemas.microsoft.com/office/drawing/2016/5/14/chartex" xmlns:mc="http://schemas.openxmlformats.org/markup-compatibility/2006" xmlns:aink="http://schemas.microsoft.com/office/drawing/2016/ink" xmlns:am3d="http://schemas.microsoft.com/office/drawing/2017/model3d" xmlns:o="urn:schemas-microsoft-com:office:office" xmlns:oel="http://schemas.microsoft.com/office/2019/extlst" xmlns:r="http://schemas.openxmlformats.org/officeDocument/2006/relationships" xmlns:m="http://schemas.openxmlformats.org/officeDocument/2006/math" xmlns:v="urn:schemas-microsoft-com:vml" xmlns:wp14="http://schemas.microsoft.com/office/word/2010/wordprocessingDrawing" xmlns:wp="http://schemas.openxmlformats.org/drawingml/2006/wordprocessingDrawing" xmlns:w10="urn:schemas-microsoft-com:office:word" xmlns:w="http://schemas.openxmlformats.org/wordprocessingml/2006/main" xmlns:w14="http://schemas.microsoft.com/office/word/2010/wordml" xmlns:w15="http://schemas.microsoft.com/office/word/2012/wordml" xmlns:w16cex="http://schemas.microsoft.com/office/word/2018/wordml/cex" xmlns:w16cid="http://schemas.microsoft.com/office/word/2016/wordml/cid" xmlns:w16="http://schemas.microsoft.com/office/word/2018/wordml" xmlns:w16sdtdh="http://schemas.microsoft.com/office/word/2020/wordml/sdtdatahash" xmlns:w16se="http://schemas.microsoft.com/office/word/2015/wordml/symex" xmlns:wpg="http://schemas.microsoft.com/office/word/2010/wordprocessingGroup" xmlns:wpi="http://schemas.microsoft.com/office/word/2010/wordprocessingInk" xmlns:wne="http://schemas.microsoft.com/office/word/2006/wordml" xmlns:wps="http://schemas.microsoft.com/office/word/2010/wordprocessingShape" mc:Ignorable="w14 w15 w16se w16cid w16 w16cex w16sdtdh wp14">
+<w:ftr xmlns:wpc="http://schemas.microsoft.com/office/word/2010/wordprocessingCanvas" xmlns:cx="http://schemas.microsoft.com/office/drawing/2014/chartex" xmlns:mc="http://schemas.openxmlformats.org/markup-compatibility/2006" xmlns:o="urn:schemas-microsoft-com:office:office" xmlns:r="http://schemas.openxmlformats.org/officeDocument/2006/relationships" xmlns:m="http://schemas.openxmlformats.org/officeDocument/2006/math" xmlns:v="urn:schemas-microsoft-com:vml" xmlns:wp14="http://schemas.microsoft.com/office/word/2010/wordprocessingDrawing" xmlns:wp="http://schemas.openxmlformats.org/drawingml/2006/wordprocessingDrawing" xmlns:w10="urn:schemas-microsoft-com:office:word" xmlns:w="http://schemas.openxmlformats.org/wordprocessingml/2006/main" xmlns:w14="http://schemas.microsoft.com/office/word/2010/wordml" xmlns:w15="http://schemas.microsoft.com/office/word/2012/wordml" xmlns:w16se="http://schemas.microsoft.com/office/word/2015/wordml/symex" xmlns:wpg="http://schemas.microsoft.com/office/word/2010/wordprocessingGroup" xmlns:wpi="http://schemas.microsoft.com/office/word/2010/wordprocessingInk" xmlns:wne="http://schemas.microsoft.com/office/word/2006/wordml" xmlns:wps="http://schemas.microsoft.com/office/word/2010/wordprocessingShape" mc:Ignorable="w14 w15 w16se wp14">
   <w:p>
     <w:pPr>
       <w:pStyle w:val="Footer"/>
@@ -1397,6 +1406,7 @@
                                 <w:dataBinding w:prefixMappings="xmlns:ns0='http://purl.org/dc/elements/1.1/' xmlns:ns1='http://schemas.openxmlformats.org/package/2006/metadata/core-properties' " w:xpath="/ns1:coreProperties[1]/ns0:title[1]" w:storeItemID="{6C3C8BC8-F283-45AE-878A-BAB7291924A1}"/>
                                 <w:text/>
                               </w:sdtPr>
+                              <w:sdtEndPr/>
                               <w:sdtContent>
                                 <w:r>
                                   <w:rPr>
@@ -1431,6 +1441,7 @@
                                 <w:dataBinding w:prefixMappings="xmlns:ns0='http://purl.org/dc/elements/1.1/' xmlns:ns1='http://schemas.openxmlformats.org/package/2006/metadata/core-properties' " w:xpath="/ns1:coreProperties[1]/ns0:subject[1]" w:storeItemID="{6C3C8BC8-F283-45AE-878A-BAB7291924A1}"/>
                                 <w:text/>
                               </w:sdtPr>
+                              <w:sdtEndPr/>
                               <w:sdtContent>
                                 <w:r>
                                   <w:rPr>
@@ -1458,7 +1469,7 @@
             </wp:anchor>
           </w:drawing>
         </mc:Choice>
-        <mc:Fallback>
+        <mc:Fallback xmlns:w16sdtdh="http://schemas.microsoft.com/office/word/2020/wordml/sdtdatahash" xmlns:w16="http://schemas.microsoft.com/office/word/2018/wordml" xmlns:w16cid="http://schemas.microsoft.com/office/word/2016/wordml/cid" xmlns:w16cex="http://schemas.microsoft.com/office/word/2018/wordml/cex" xmlns:oel="http://schemas.microsoft.com/office/2019/extlst" xmlns:am3d="http://schemas.microsoft.com/office/drawing/2017/model3d" xmlns:aink="http://schemas.microsoft.com/office/drawing/2016/ink" xmlns:cx8="http://schemas.microsoft.com/office/drawing/2016/5/14/chartex" xmlns:cx7="http://schemas.microsoft.com/office/drawing/2016/5/13/chartex" xmlns:cx6="http://schemas.microsoft.com/office/drawing/2016/5/12/chartex" xmlns:cx5="http://schemas.microsoft.com/office/drawing/2016/5/11/chartex" xmlns:cx4="http://schemas.microsoft.com/office/drawing/2016/5/10/chartex" xmlns:cx3="http://schemas.microsoft.com/office/drawing/2016/5/9/chartex" xmlns:cx2="http://schemas.microsoft.com/office/drawing/2015/10/21/chartex" xmlns:cx1="http://schemas.microsoft.com/office/drawing/2015/9/8/chartex">
           <w:pict>
             <v:group w14:anchorId="1A8E1F5D" id="Group 164" o:spid="_x0000_s1035" style="position:absolute;margin-left:434.8pt;margin-top:0;width:486pt;height:21.6pt;z-index:251661312;mso-position-horizontal:right;mso-position-horizontal-relative:page;mso-position-vertical:center;mso-position-vertical-relative:bottom-margin-area" coordsize="61722,2743" o:gfxdata="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">
               <v:rect id="Rectangle 165" o:spid="_x0000_s1036" style="position:absolute;left:2286;width:59436;height:2743;visibility:visible;mso-wrap-style:square;v-text-anchor:middle" o:gfxdata="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" fillcolor="white [3212]" stroked="f" strokeweight="1pt">
@@ -1554,7 +1565,7 @@
 </file>
 
 <file path=word/footnotes.xml><?xml version="1.0" encoding="utf-8"?>
-<w:footnotes xmlns:wpc="http://schemas.microsoft.com/office/word/2010/wordprocessingCanvas" xmlns:cx="http://schemas.microsoft.com/office/drawing/2014/chartex" xmlns:cx1="http://schemas.microsoft.com/office/drawing/2015/9/8/chartex" xmlns:cx2="http://schemas.microsoft.com/office/drawing/2015/10/21/chartex" xmlns:cx3="http://schemas.microsoft.com/office/drawing/2016/5/9/chartex" xmlns:cx4="http://schemas.microsoft.com/office/drawing/2016/5/10/chartex" xmlns:cx5="http://schemas.microsoft.com/office/drawing/2016/5/11/chartex" xmlns:cx6="http://schemas.microsoft.com/office/drawing/2016/5/12/chartex" xmlns:cx7="http://schemas.microsoft.com/office/drawing/2016/5/13/chartex" xmlns:cx8="http://schemas.microsoft.com/office/drawing/2016/5/14/chartex" xmlns:mc="http://schemas.openxmlformats.org/markup-compatibility/2006" xmlns:aink="http://schemas.microsoft.com/office/drawing/2016/ink" xmlns:am3d="http://schemas.microsoft.com/office/drawing/2017/model3d" xmlns:o="urn:schemas-microsoft-com:office:office" xmlns:oel="http://schemas.microsoft.com/office/2019/extlst" xmlns:r="http://schemas.openxmlformats.org/officeDocument/2006/relationships" xmlns:m="http://schemas.openxmlformats.org/officeDocument/2006/math" xmlns:v="urn:schemas-microsoft-com:vml" xmlns:wp14="http://schemas.microsoft.com/office/word/2010/wordprocessingDrawing" xmlns:wp="http://schemas.openxmlformats.org/drawingml/2006/wordprocessingDrawing" xmlns:w10="urn:schemas-microsoft-com:office:word" xmlns:w="http://schemas.openxmlformats.org/wordprocessingml/2006/main" xmlns:w14="http://schemas.microsoft.com/office/word/2010/wordml" xmlns:w15="http://schemas.microsoft.com/office/word/2012/wordml" xmlns:w16cex="http://schemas.microsoft.com/office/word/2018/wordml/cex" xmlns:w16cid="http://schemas.microsoft.com/office/word/2016/wordml/cid" xmlns:w16="http://schemas.microsoft.com/office/word/2018/wordml" xmlns:w16sdtdh="http://schemas.microsoft.com/office/word/2020/wordml/sdtdatahash" xmlns:w16se="http://schemas.microsoft.com/office/word/2015/wordml/symex" xmlns:wpg="http://schemas.microsoft.com/office/word/2010/wordprocessingGroup" xmlns:wpi="http://schemas.microsoft.com/office/word/2010/wordprocessingInk" xmlns:wne="http://schemas.microsoft.com/office/word/2006/wordml" xmlns:wps="http://schemas.microsoft.com/office/word/2010/wordprocessingShape" mc:Ignorable="w14 w15 w16se w16cid w16 w16cex w16sdtdh wp14">
+<w:footnotes xmlns:wpc="http://schemas.microsoft.com/office/word/2010/wordprocessingCanvas" xmlns:cx="http://schemas.microsoft.com/office/drawing/2014/chartex" xmlns:mc="http://schemas.openxmlformats.org/markup-compatibility/2006" xmlns:o="urn:schemas-microsoft-com:office:office" xmlns:r="http://schemas.openxmlformats.org/officeDocument/2006/relationships" xmlns:m="http://schemas.openxmlformats.org/officeDocument/2006/math" xmlns:v="urn:schemas-microsoft-com:vml" xmlns:wp14="http://schemas.microsoft.com/office/word/2010/wordprocessingDrawing" xmlns:wp="http://schemas.openxmlformats.org/drawingml/2006/wordprocessingDrawing" xmlns:w10="urn:schemas-microsoft-com:office:word" xmlns:w="http://schemas.openxmlformats.org/wordprocessingml/2006/main" xmlns:w14="http://schemas.microsoft.com/office/word/2010/wordml" xmlns:w15="http://schemas.microsoft.com/office/word/2012/wordml" xmlns:w16se="http://schemas.microsoft.com/office/word/2015/wordml/symex" xmlns:wpg="http://schemas.microsoft.com/office/word/2010/wordprocessingGroup" xmlns:wpi="http://schemas.microsoft.com/office/word/2010/wordprocessingInk" xmlns:wne="http://schemas.microsoft.com/office/word/2006/wordml" xmlns:wps="http://schemas.microsoft.com/office/word/2010/wordprocessingShape" mc:Ignorable="w14 w15 w16se wp14">
   <w:footnote w:type="separator" w:id="-1">
     <w:p>
       <w:pPr>
@@ -1579,7 +1590,7 @@
 </file>
 
 <file path=word/header1.xml><?xml version="1.0" encoding="utf-8"?>
-<w:hdr xmlns:wpc="http://schemas.microsoft.com/office/word/2010/wordprocessingCanvas" xmlns:cx="http://schemas.microsoft.com/office/drawing/2014/chartex" xmlns:cx1="http://schemas.microsoft.com/office/drawing/2015/9/8/chartex" xmlns:cx2="http://schemas.microsoft.com/office/drawing/2015/10/21/chartex" xmlns:cx3="http://schemas.microsoft.com/office/drawing/2016/5/9/chartex" xmlns:cx4="http://schemas.microsoft.com/office/drawing/2016/5/10/chartex" xmlns:cx5="http://schemas.microsoft.com/office/drawing/2016/5/11/chartex" xmlns:cx6="http://schemas.microsoft.com/office/drawing/2016/5/12/chartex" xmlns:cx7="http://schemas.microsoft.com/office/drawing/2016/5/13/chartex" xmlns:cx8="http://schemas.microsoft.com/office/drawing/2016/5/14/chartex" xmlns:mc="http://schemas.openxmlformats.org/markup-compatibility/2006" xmlns:aink="http://schemas.microsoft.com/office/drawing/2016/ink" xmlns:am3d="http://schemas.microsoft.com/office/drawing/2017/model3d" xmlns:o="urn:schemas-microsoft-com:office:office" xmlns:oel="http://schemas.microsoft.com/office/2019/extlst" xmlns:r="http://schemas.openxmlformats.org/officeDocument/2006/relationships" xmlns:m="http://schemas.openxmlformats.org/officeDocument/2006/math" xmlns:v="urn:schemas-microsoft-com:vml" xmlns:wp14="http://schemas.microsoft.com/office/word/2010/wordprocessingDrawing" xmlns:wp="http://schemas.openxmlformats.org/drawingml/2006/wordprocessingDrawing" xmlns:w10="urn:schemas-microsoft-com:office:word" xmlns:w="http://schemas.openxmlformats.org/wordprocessingml/2006/main" xmlns:w14="http://schemas.microsoft.com/office/word/2010/wordml" xmlns:w15="http://schemas.microsoft.com/office/word/2012/wordml" xmlns:w16cex="http://schemas.microsoft.com/office/word/2018/wordml/cex" xmlns:w16cid="http://schemas.microsoft.com/office/word/2016/wordml/cid" xmlns:w16="http://schemas.microsoft.com/office/word/2018/wordml" xmlns:w16sdtdh="http://schemas.microsoft.com/office/word/2020/wordml/sdtdatahash" xmlns:w16se="http://schemas.microsoft.com/office/word/2015/wordml/symex" xmlns:wpg="http://schemas.microsoft.com/office/word/2010/wordprocessingGroup" xmlns:wpi="http://schemas.microsoft.com/office/word/2010/wordprocessingInk" xmlns:wne="http://schemas.microsoft.com/office/word/2006/wordml" xmlns:wps="http://schemas.microsoft.com/office/word/2010/wordprocessingShape" mc:Ignorable="w14 w15 w16se w16cid w16 w16cex w16sdtdh wp14">
+<w:hdr xmlns:wpc="http://schemas.microsoft.com/office/word/2010/wordprocessingCanvas" xmlns:cx="http://schemas.microsoft.com/office/drawing/2014/chartex" xmlns:mc="http://schemas.openxmlformats.org/markup-compatibility/2006" xmlns:o="urn:schemas-microsoft-com:office:office" xmlns:r="http://schemas.openxmlformats.org/officeDocument/2006/relationships" xmlns:m="http://schemas.openxmlformats.org/officeDocument/2006/math" xmlns:v="urn:schemas-microsoft-com:vml" xmlns:wp14="http://schemas.microsoft.com/office/word/2010/wordprocessingDrawing" xmlns:wp="http://schemas.openxmlformats.org/drawingml/2006/wordprocessingDrawing" xmlns:w10="urn:schemas-microsoft-com:office:word" xmlns:w="http://schemas.openxmlformats.org/wordprocessingml/2006/main" xmlns:w14="http://schemas.microsoft.com/office/word/2010/wordml" xmlns:w15="http://schemas.microsoft.com/office/word/2012/wordml" xmlns:w16se="http://schemas.microsoft.com/office/word/2015/wordml/symex" xmlns:wpg="http://schemas.microsoft.com/office/word/2010/wordprocessingGroup" xmlns:wpi="http://schemas.microsoft.com/office/word/2010/wordprocessingInk" xmlns:wne="http://schemas.microsoft.com/office/word/2006/wordml" xmlns:wps="http://schemas.microsoft.com/office/word/2010/wordprocessingShape" mc:Ignorable="w14 w15 w16se wp14">
   <w:p>
     <w:pPr>
       <w:pStyle w:val="Header"/>
@@ -1943,7 +1954,7 @@
         </mc:Choice>
         <mc:Fallback>
           <w:pict>
-            <v:group w14:anchorId="39AE19A8" id="Group 158" o:spid="_x0000_s1029" style="position:absolute;margin-left:0;margin-top:0;width:133.9pt;height:80.65pt;z-index:251663360;mso-top-percent:23;mso-position-horizontal:left;mso-position-horizontal-relative:page;mso-position-vertical-relative:page;mso-top-percent:23;mso-width-relative:margin;mso-height-relative:margin" coordsize="17007,10241" o:gfxdata="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">
+            <v:group w14:anchorId="39AE19A8" id="Group 158" o:spid="_x0000_s1029" style="position:absolute;margin-left:0;margin-top:0;width:133.9pt;height:80.65pt;z-index:251663360;mso-top-percent:23;mso-position-horizontal:left;mso-position-horizontal-relative:page;mso-position-vertical-relative:page;mso-top-percent:23;mso-width-relative:margin;mso-height-relative:margin" coordsize="17007,10241" o:gfxdata="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">
               <v:group id="Group 159" o:spid="_x0000_s1030" style="position:absolute;width:17007;height:10241" coordsize="17007,10241" o:gfxdata="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">
                 <v:rect id="Rectangle 160" o:spid="_x0000_s1031" style="position:absolute;width:17007;height:10241;visibility:visible;mso-wrap-style:square;v-text-anchor:middle" o:gfxdata="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" fillcolor="white [3212]" stroked="f" strokeweight="1pt">
                   <v:fill opacity="0"/>
@@ -2034,7 +2045,7 @@
 </file>
 
 <file path=word/numbering.xml><?xml version="1.0" encoding="utf-8"?>
-<w:numbering xmlns:wpc="http://schemas.microsoft.com/office/word/2010/wordprocessingCanvas" xmlns:cx="http://schemas.microsoft.com/office/drawing/2014/chartex" xmlns:cx1="http://schemas.microsoft.com/office/drawing/2015/9/8/chartex" xmlns:cx2="http://schemas.microsoft.com/office/drawing/2015/10/21/chartex" xmlns:cx3="http://schemas.microsoft.com/office/drawing/2016/5/9/chartex" xmlns:cx4="http://schemas.microsoft.com/office/drawing/2016/5/10/chartex" xmlns:cx5="http://schemas.microsoft.com/office/drawing/2016/5/11/chartex" xmlns:cx6="http://schemas.microsoft.com/office/drawing/2016/5/12/chartex" xmlns:cx7="http://schemas.microsoft.com/office/drawing/2016/5/13/chartex" xmlns:cx8="http://schemas.microsoft.com/office/drawing/2016/5/14/chartex" xmlns:mc="http://schemas.openxmlformats.org/markup-compatibility/2006" xmlns:aink="http://schemas.microsoft.com/office/drawing/2016/ink" xmlns:am3d="http://schemas.microsoft.com/office/drawing/2017/model3d" xmlns:o="urn:schemas-microsoft-com:office:office" xmlns:oel="http://schemas.microsoft.com/office/2019/extlst" xmlns:r="http://schemas.openxmlformats.org/officeDocument/2006/relationships" xmlns:m="http://schemas.openxmlformats.org/officeDocument/2006/math" xmlns:v="urn:schemas-microsoft-com:vml" xmlns:wp14="http://schemas.microsoft.com/office/word/2010/wordprocessingDrawing" xmlns:wp="http://schemas.openxmlformats.org/drawingml/2006/wordprocessingDrawing" xmlns:w10="urn:schemas-microsoft-com:office:word" xmlns:w="http://schemas.openxmlformats.org/wordprocessingml/2006/main" xmlns:w14="http://schemas.microsoft.com/office/word/2010/wordml" xmlns:w15="http://schemas.microsoft.com/office/word/2012/wordml" xmlns:w16cex="http://schemas.microsoft.com/office/word/2018/wordml/cex" xmlns:w16cid="http://schemas.microsoft.com/office/word/2016/wordml/cid" xmlns:w16="http://schemas.microsoft.com/office/word/2018/wordml" xmlns:w16sdtdh="http://schemas.microsoft.com/office/word/2020/wordml/sdtdatahash" xmlns:w16se="http://schemas.microsoft.com/office/word/2015/wordml/symex" xmlns:wpg="http://schemas.microsoft.com/office/word/2010/wordprocessingGroup" xmlns:wpi="http://schemas.microsoft.com/office/word/2010/wordprocessingInk" xmlns:wne="http://schemas.microsoft.com/office/word/2006/wordml" xmlns:wps="http://schemas.microsoft.com/office/word/2010/wordprocessingShape" mc:Ignorable="w14 w15 w16se w16cid w16 w16cex w16sdtdh wp14">
+<w:numbering xmlns:wpc="http://schemas.microsoft.com/office/word/2010/wordprocessingCanvas" xmlns:cx="http://schemas.microsoft.com/office/drawing/2014/chartex" xmlns:mc="http://schemas.openxmlformats.org/markup-compatibility/2006" xmlns:o="urn:schemas-microsoft-com:office:office" xmlns:r="http://schemas.openxmlformats.org/officeDocument/2006/relationships" xmlns:m="http://schemas.openxmlformats.org/officeDocument/2006/math" xmlns:v="urn:schemas-microsoft-com:vml" xmlns:wp14="http://schemas.microsoft.com/office/word/2010/wordprocessingDrawing" xmlns:wp="http://schemas.openxmlformats.org/drawingml/2006/wordprocessingDrawing" xmlns:w10="urn:schemas-microsoft-com:office:word" xmlns:w="http://schemas.openxmlformats.org/wordprocessingml/2006/main" xmlns:w14="http://schemas.microsoft.com/office/word/2010/wordml" xmlns:w15="http://schemas.microsoft.com/office/word/2012/wordml" xmlns:w16se="http://schemas.microsoft.com/office/word/2015/wordml/symex" xmlns:wpg="http://schemas.microsoft.com/office/word/2010/wordprocessingGroup" xmlns:wpi="http://schemas.microsoft.com/office/word/2010/wordprocessingInk" xmlns:wne="http://schemas.microsoft.com/office/word/2006/wordml" xmlns:wps="http://schemas.microsoft.com/office/word/2010/wordprocessingShape" mc:Ignorable="w14 w15 w16se wp14">
   <w:abstractNum w:abstractNumId="0" w15:restartNumberingAfterBreak="0">
     <w:nsid w:val="494232B9"/>
     <w:multiLevelType w:val="multilevel"/>
@@ -2156,14 +2167,14 @@
       </w:rPr>
     </w:lvl>
   </w:abstractNum>
-  <w:num w:numId="1" w16cid:durableId="2097896207">
+  <w:num w:numId="1">
     <w:abstractNumId w:val="0"/>
   </w:num>
 </w:numbering>
 </file>
 
 <file path=word/styles.xml><?xml version="1.0" encoding="utf-8"?>
-<w:styles xmlns:mc="http://schemas.openxmlformats.org/markup-compatibility/2006" xmlns:r="http://schemas.openxmlformats.org/officeDocument/2006/relationships" xmlns:w="http://schemas.openxmlformats.org/wordprocessingml/2006/main" xmlns:w14="http://schemas.microsoft.com/office/word/2010/wordml" xmlns:w15="http://schemas.microsoft.com/office/word/2012/wordml" xmlns:w16cex="http://schemas.microsoft.com/office/word/2018/wordml/cex" xmlns:w16cid="http://schemas.microsoft.com/office/word/2016/wordml/cid" xmlns:w16="http://schemas.microsoft.com/office/word/2018/wordml" xmlns:w16sdtdh="http://schemas.microsoft.com/office/word/2020/wordml/sdtdatahash" xmlns:w16se="http://schemas.microsoft.com/office/word/2015/wordml/symex" mc:Ignorable="w14 w15 w16se w16cid w16 w16cex w16sdtdh">
+<w:styles xmlns:mc="http://schemas.openxmlformats.org/markup-compatibility/2006" xmlns:r="http://schemas.openxmlformats.org/officeDocument/2006/relationships" xmlns:w="http://schemas.openxmlformats.org/wordprocessingml/2006/main" xmlns:w14="http://schemas.microsoft.com/office/word/2010/wordml" xmlns:w15="http://schemas.microsoft.com/office/word/2012/wordml" xmlns:w16se="http://schemas.microsoft.com/office/word/2015/wordml/symex" mc:Ignorable="w14 w15 w16se">
   <w:docDefaults>
     <w:rPrDefault>
       <w:rPr>
@@ -2179,7 +2190,7 @@
       </w:pPr>
     </w:pPrDefault>
   </w:docDefaults>
-  <w:latentStyles w:defLockedState="0" w:defUIPriority="99" w:defSemiHidden="0" w:defUnhideWhenUsed="0" w:defQFormat="0" w:count="376">
+  <w:latentStyles w:defLockedState="0" w:defUIPriority="99" w:defSemiHidden="0" w:defUnhideWhenUsed="0" w:defQFormat="0" w:count="371">
     <w:lsdException w:name="Normal" w:uiPriority="0" w:qFormat="1"/>
     <w:lsdException w:name="heading 1" w:uiPriority="9" w:qFormat="1"/>
     <w:lsdException w:name="heading 2" w:semiHidden="1" w:uiPriority="9" w:unhideWhenUsed="1" w:qFormat="1"/>
@@ -2285,6 +2296,7 @@
     <w:lsdException w:name="HTML Sample" w:semiHidden="1" w:unhideWhenUsed="1"/>
     <w:lsdException w:name="HTML Typewriter" w:semiHidden="1" w:unhideWhenUsed="1"/>
     <w:lsdException w:name="HTML Variable" w:semiHidden="1" w:unhideWhenUsed="1"/>
+    <w:lsdException w:name="Normal Table" w:semiHidden="1" w:unhideWhenUsed="1"/>
     <w:lsdException w:name="annotation subject" w:semiHidden="1" w:unhideWhenUsed="1"/>
     <w:lsdException w:name="No List" w:semiHidden="1" w:unhideWhenUsed="1"/>
     <w:lsdException w:name="Outline List 1" w:semiHidden="1" w:unhideWhenUsed="1"/>
@@ -2331,8 +2343,10 @@
     <w:lsdException w:name="Table Subtle 2" w:semiHidden="1" w:unhideWhenUsed="1"/>
     <w:lsdException w:name="Table Web 1" w:semiHidden="1" w:unhideWhenUsed="1"/>
     <w:lsdException w:name="Table Web 2" w:semiHidden="1" w:unhideWhenUsed="1"/>
+    <w:lsdException w:name="Table Web 3" w:semiHidden="1" w:unhideWhenUsed="1"/>
     <w:lsdException w:name="Balloon Text" w:semiHidden="1" w:unhideWhenUsed="1"/>
     <w:lsdException w:name="Table Grid" w:uiPriority="39"/>
+    <w:lsdException w:name="Table Theme" w:semiHidden="1" w:unhideWhenUsed="1"/>
     <w:lsdException w:name="Placeholder Text" w:semiHidden="1"/>
     <w:lsdException w:name="No Spacing" w:uiPriority="1" w:qFormat="1"/>
     <w:lsdException w:name="Light Shading" w:uiPriority="60"/>
@@ -2548,11 +2562,6 @@
     <w:lsdException w:name="List Table 5 Dark Accent 6" w:uiPriority="50"/>
     <w:lsdException w:name="List Table 6 Colorful Accent 6" w:uiPriority="51"/>
     <w:lsdException w:name="List Table 7 Colorful Accent 6" w:uiPriority="52"/>
-    <w:lsdException w:name="Mention" w:semiHidden="1" w:unhideWhenUsed="1"/>
-    <w:lsdException w:name="Smart Hyperlink" w:semiHidden="1" w:unhideWhenUsed="1"/>
-    <w:lsdException w:name="Hashtag" w:semiHidden="1" w:unhideWhenUsed="1"/>
-    <w:lsdException w:name="Unresolved Mention" w:semiHidden="1" w:unhideWhenUsed="1"/>
-    <w:lsdException w:name="Smart Link" w:semiHidden="1" w:unhideWhenUsed="1"/>
   </w:latentStyles>
   <w:style w:type="paragraph" w:default="1" w:styleId="Normal">
     <w:name w:val="Normal"/>

</xml_diff>

<commit_message>
latest build for the previous changes
</commit_message>
<xml_diff>
--- a/Documentation.docx
+++ b/Documentation.docx
@@ -1,6 +1,7 @@
 
 <file path=word/document.xml><?xml version="1.0" encoding="utf-8"?>
-<w:document xmlns:wpc="http://schemas.microsoft.com/office/word/2010/wordprocessingCanvas" xmlns:cx="http://schemas.microsoft.com/office/drawing/2014/chartex" xmlns:mc="http://schemas.openxmlformats.org/markup-compatibility/2006" xmlns:o="urn:schemas-microsoft-com:office:office" xmlns:r="http://schemas.openxmlformats.org/officeDocument/2006/relationships" xmlns:m="http://schemas.openxmlformats.org/officeDocument/2006/math" xmlns:v="urn:schemas-microsoft-com:vml" xmlns:wp14="http://schemas.microsoft.com/office/word/2010/wordprocessingDrawing" xmlns:wp="http://schemas.openxmlformats.org/drawingml/2006/wordprocessingDrawing" xmlns:w10="urn:schemas-microsoft-com:office:word" xmlns:w="http://schemas.openxmlformats.org/wordprocessingml/2006/main" xmlns:w14="http://schemas.microsoft.com/office/word/2010/wordml" xmlns:w15="http://schemas.microsoft.com/office/word/2012/wordml" xmlns:w16se="http://schemas.microsoft.com/office/word/2015/wordml/symex" xmlns:wpg="http://schemas.microsoft.com/office/word/2010/wordprocessingGroup" xmlns:wpi="http://schemas.microsoft.com/office/word/2010/wordprocessingInk" xmlns:wne="http://schemas.microsoft.com/office/word/2006/wordml" xmlns:wps="http://schemas.microsoft.com/office/word/2010/wordprocessingShape" mc:Ignorable="w14 w15 w16se wp14">
+<w:document xmlns:wpc="http://schemas.microsoft.com/office/word/2010/wordprocessingCanvas" xmlns:cx="http://schemas.microsoft.com/office/drawing/2014/chartex" xmlns:cx1="http://schemas.microsoft.com/office/drawing/2015/9/8/chartex" xmlns:cx2="http://schemas.microsoft.com/office/drawing/2015/10/21/chartex" xmlns:cx3="http://schemas.microsoft.com/office/drawing/2016/5/9/chartex" xmlns:cx4="http://schemas.microsoft.com/office/drawing/2016/5/10/chartex" xmlns:cx5="http://schemas.microsoft.com/office/drawing/2016/5/11/chartex" xmlns:cx6="http://schemas.microsoft.com/office/drawing/2016/5/12/chartex" xmlns:cx7="http://schemas.microsoft.com/office/drawing/2016/5/13/chartex" xmlns:cx8="http://schemas.microsoft.com/office/drawing/2016/5/14/chartex" xmlns:mc="http://schemas.openxmlformats.org/markup-compatibility/2006" xmlns:aink="http://schemas.microsoft.com/office/drawing/2016/ink" xmlns:am3d="http://schemas.microsoft.com/office/drawing/2017/model3d" xmlns:o="urn:schemas-microsoft-com:office:office" xmlns:oel="http://schemas.microsoft.com/office/2019/extlst" xmlns:r="http://schemas.openxmlformats.org/officeDocument/2006/relationships" xmlns:m="http://schemas.openxmlformats.org/officeDocument/2006/math" xmlns:v="urn:schemas-microsoft-com:vml" xmlns:wp14="http://schemas.microsoft.com/office/word/2010/wordprocessingDrawing" xmlns:wp="http://schemas.openxmlformats.org/drawingml/2006/wordprocessingDrawing" xmlns:w10="urn:schemas-microsoft-com:office:word" xmlns:w="http://schemas.openxmlformats.org/wordprocessingml/2006/main" xmlns:w14="http://schemas.microsoft.com/office/word/2010/wordml" xmlns:w15="http://schemas.microsoft.com/office/word/2012/wordml" xmlns:w16cex="http://schemas.microsoft.com/office/word/2018/wordml/cex" xmlns:w16cid="http://schemas.microsoft.com/office/word/2016/wordml/cid" xmlns:w16="http://schemas.microsoft.com/office/word/2018/wordml" xmlns:w16sdtdh="http://schemas.microsoft.com/office/word/2020/wordml/sdtdatahash" xmlns:w16se="http://schemas.microsoft.com/office/word/2015/wordml/symex" xmlns:wpg="http://schemas.microsoft.com/office/word/2010/wordprocessingGroup" xmlns:wpi="http://schemas.microsoft.com/office/word/2010/wordprocessingInk" xmlns:wne="http://schemas.microsoft.com/office/word/2006/wordml" xmlns:wps="http://schemas.microsoft.com/office/word/2010/wordprocessingShape" mc:Ignorable="w14 w15 w16se w16cid w16 w16cex w16sdtdh wp14">
+  <w:background w:color="F5F5DC"/>
   <w:body>
     <w:sdt>
       <w:sdtPr>
@@ -10,7 +11,6 @@
           <w:docPartUnique/>
         </w:docPartObj>
       </w:sdtPr>
-      <w:sdtEndPr/>
       <w:sdtContent>
         <w:p>
           <w:r>
@@ -18,277 +18,9 @@
               <w:noProof/>
             </w:rPr>
             <mc:AlternateContent>
-              <mc:Choice Requires="wpg">
-                <w:drawing>
-                  <wp:anchor distT="0" distB="0" distL="114300" distR="114300" simplePos="0" relativeHeight="251662336" behindDoc="0" locked="0" layoutInCell="1" allowOverlap="1" wp14:anchorId="6AD03649" wp14:editId="50BF8654">
-                    <wp:simplePos x="0" y="0"/>
-                    <wp:positionH relativeFrom="page">
-                      <wp:align>center</wp:align>
-                    </wp:positionH>
-                    <mc:AlternateContent>
-                      <mc:Choice Requires="wp14">
-                        <wp:positionV relativeFrom="page">
-                          <wp14:pctPosVOffset>2300</wp14:pctPosVOffset>
-                        </wp:positionV>
-                      </mc:Choice>
-                      <mc:Fallback>
-                        <wp:positionV relativeFrom="page">
-                          <wp:posOffset>231140</wp:posOffset>
-                        </wp:positionV>
-                      </mc:Fallback>
-                    </mc:AlternateContent>
-                    <wp:extent cx="7315200" cy="1215391"/>
-                    <wp:effectExtent l="0" t="0" r="1270" b="1905"/>
-                    <wp:wrapNone/>
-                    <wp:docPr id="149" name="Group 149"/>
-                    <wp:cNvGraphicFramePr/>
-                    <a:graphic xmlns:a="http://schemas.openxmlformats.org/drawingml/2006/main">
-                      <a:graphicData uri="http://schemas.microsoft.com/office/word/2010/wordprocessingGroup">
-                        <wpg:wgp>
-                          <wpg:cNvGrpSpPr/>
-                          <wpg:grpSpPr>
-                            <a:xfrm>
-                              <a:off x="0" y="0"/>
-                              <a:ext cx="7315200" cy="1215391"/>
-                              <a:chOff x="0" y="-1"/>
-                              <a:chExt cx="7315200" cy="1216153"/>
-                            </a:xfrm>
-                          </wpg:grpSpPr>
-                          <wps:wsp>
-                            <wps:cNvPr id="150" name="Rectangle 51"/>
-                            <wps:cNvSpPr/>
-                            <wps:spPr>
-                              <a:xfrm>
-                                <a:off x="0" y="-1"/>
-                                <a:ext cx="7315200" cy="1130373"/>
-                              </a:xfrm>
-                              <a:custGeom>
-                                <a:avLst/>
-                                <a:gdLst>
-                                  <a:gd name="connsiteX0" fmla="*/ 0 w 7312660"/>
-                                  <a:gd name="connsiteY0" fmla="*/ 0 h 1215390"/>
-                                  <a:gd name="connsiteX1" fmla="*/ 7312660 w 7312660"/>
-                                  <a:gd name="connsiteY1" fmla="*/ 0 h 1215390"/>
-                                  <a:gd name="connsiteX2" fmla="*/ 7312660 w 7312660"/>
-                                  <a:gd name="connsiteY2" fmla="*/ 1215390 h 1215390"/>
-                                  <a:gd name="connsiteX3" fmla="*/ 0 w 7312660"/>
-                                  <a:gd name="connsiteY3" fmla="*/ 1215390 h 1215390"/>
-                                  <a:gd name="connsiteX4" fmla="*/ 0 w 7312660"/>
-                                  <a:gd name="connsiteY4" fmla="*/ 0 h 1215390"/>
-                                  <a:gd name="connsiteX0" fmla="*/ 0 w 7312660"/>
-                                  <a:gd name="connsiteY0" fmla="*/ 0 h 1215390"/>
-                                  <a:gd name="connsiteX1" fmla="*/ 7312660 w 7312660"/>
-                                  <a:gd name="connsiteY1" fmla="*/ 0 h 1215390"/>
-                                  <a:gd name="connsiteX2" fmla="*/ 7312660 w 7312660"/>
-                                  <a:gd name="connsiteY2" fmla="*/ 1215390 h 1215390"/>
-                                  <a:gd name="connsiteX3" fmla="*/ 3667125 w 7312660"/>
-                                  <a:gd name="connsiteY3" fmla="*/ 1209675 h 1215390"/>
-                                  <a:gd name="connsiteX4" fmla="*/ 0 w 7312660"/>
-                                  <a:gd name="connsiteY4" fmla="*/ 1215390 h 1215390"/>
-                                  <a:gd name="connsiteX5" fmla="*/ 0 w 7312660"/>
-                                  <a:gd name="connsiteY5" fmla="*/ 0 h 1215390"/>
-                                  <a:gd name="connsiteX0" fmla="*/ 0 w 7312660"/>
-                                  <a:gd name="connsiteY0" fmla="*/ 0 h 1215390"/>
-                                  <a:gd name="connsiteX1" fmla="*/ 7312660 w 7312660"/>
-                                  <a:gd name="connsiteY1" fmla="*/ 0 h 1215390"/>
-                                  <a:gd name="connsiteX2" fmla="*/ 7312660 w 7312660"/>
-                                  <a:gd name="connsiteY2" fmla="*/ 1215390 h 1215390"/>
-                                  <a:gd name="connsiteX3" fmla="*/ 3619500 w 7312660"/>
-                                  <a:gd name="connsiteY3" fmla="*/ 733425 h 1215390"/>
-                                  <a:gd name="connsiteX4" fmla="*/ 0 w 7312660"/>
-                                  <a:gd name="connsiteY4" fmla="*/ 1215390 h 1215390"/>
-                                  <a:gd name="connsiteX5" fmla="*/ 0 w 7312660"/>
-                                  <a:gd name="connsiteY5" fmla="*/ 0 h 1215390"/>
-                                  <a:gd name="connsiteX0" fmla="*/ 0 w 7312660"/>
-                                  <a:gd name="connsiteY0" fmla="*/ 0 h 1215390"/>
-                                  <a:gd name="connsiteX1" fmla="*/ 7312660 w 7312660"/>
-                                  <a:gd name="connsiteY1" fmla="*/ 0 h 1215390"/>
-                                  <a:gd name="connsiteX2" fmla="*/ 7312660 w 7312660"/>
-                                  <a:gd name="connsiteY2" fmla="*/ 1129665 h 1215390"/>
-                                  <a:gd name="connsiteX3" fmla="*/ 3619500 w 7312660"/>
-                                  <a:gd name="connsiteY3" fmla="*/ 733425 h 1215390"/>
-                                  <a:gd name="connsiteX4" fmla="*/ 0 w 7312660"/>
-                                  <a:gd name="connsiteY4" fmla="*/ 1215390 h 1215390"/>
-                                  <a:gd name="connsiteX5" fmla="*/ 0 w 7312660"/>
-                                  <a:gd name="connsiteY5" fmla="*/ 0 h 1215390"/>
-                                  <a:gd name="connsiteX0" fmla="*/ 9525 w 7322185"/>
-                                  <a:gd name="connsiteY0" fmla="*/ 0 h 1129665"/>
-                                  <a:gd name="connsiteX1" fmla="*/ 7322185 w 7322185"/>
-                                  <a:gd name="connsiteY1" fmla="*/ 0 h 1129665"/>
-                                  <a:gd name="connsiteX2" fmla="*/ 7322185 w 7322185"/>
-                                  <a:gd name="connsiteY2" fmla="*/ 1129665 h 1129665"/>
-                                  <a:gd name="connsiteX3" fmla="*/ 3629025 w 7322185"/>
-                                  <a:gd name="connsiteY3" fmla="*/ 733425 h 1129665"/>
-                                  <a:gd name="connsiteX4" fmla="*/ 0 w 7322185"/>
-                                  <a:gd name="connsiteY4" fmla="*/ 1091565 h 1129665"/>
-                                  <a:gd name="connsiteX5" fmla="*/ 9525 w 7322185"/>
-                                  <a:gd name="connsiteY5" fmla="*/ 0 h 1129665"/>
-                                  <a:gd name="connsiteX0" fmla="*/ 0 w 7312660"/>
-                                  <a:gd name="connsiteY0" fmla="*/ 0 h 1129665"/>
-                                  <a:gd name="connsiteX1" fmla="*/ 7312660 w 7312660"/>
-                                  <a:gd name="connsiteY1" fmla="*/ 0 h 1129665"/>
-                                  <a:gd name="connsiteX2" fmla="*/ 7312660 w 7312660"/>
-                                  <a:gd name="connsiteY2" fmla="*/ 1129665 h 1129665"/>
-                                  <a:gd name="connsiteX3" fmla="*/ 3619500 w 7312660"/>
-                                  <a:gd name="connsiteY3" fmla="*/ 733425 h 1129665"/>
-                                  <a:gd name="connsiteX4" fmla="*/ 0 w 7312660"/>
-                                  <a:gd name="connsiteY4" fmla="*/ 1091565 h 1129665"/>
-                                  <a:gd name="connsiteX5" fmla="*/ 0 w 7312660"/>
-                                  <a:gd name="connsiteY5" fmla="*/ 0 h 1129665"/>
-                                </a:gdLst>
-                                <a:ahLst/>
-                                <a:cxnLst>
-                                  <a:cxn ang="0">
-                                    <a:pos x="connsiteX0" y="connsiteY0"/>
-                                  </a:cxn>
-                                  <a:cxn ang="0">
-                                    <a:pos x="connsiteX1" y="connsiteY1"/>
-                                  </a:cxn>
-                                  <a:cxn ang="0">
-                                    <a:pos x="connsiteX2" y="connsiteY2"/>
-                                  </a:cxn>
-                                  <a:cxn ang="0">
-                                    <a:pos x="connsiteX3" y="connsiteY3"/>
-                                  </a:cxn>
-                                  <a:cxn ang="0">
-                                    <a:pos x="connsiteX4" y="connsiteY4"/>
-                                  </a:cxn>
-                                  <a:cxn ang="0">
-                                    <a:pos x="connsiteX5" y="connsiteY5"/>
-                                  </a:cxn>
-                                </a:cxnLst>
-                                <a:rect l="l" t="t" r="r" b="b"/>
-                                <a:pathLst>
-                                  <a:path w="7312660" h="1129665">
-                                    <a:moveTo>
-                                      <a:pt x="0" y="0"/>
-                                    </a:moveTo>
-                                    <a:lnTo>
-                                      <a:pt x="7312660" y="0"/>
-                                    </a:lnTo>
-                                    <a:lnTo>
-                                      <a:pt x="7312660" y="1129665"/>
-                                    </a:lnTo>
-                                    <a:lnTo>
-                                      <a:pt x="3619500" y="733425"/>
-                                    </a:lnTo>
-                                    <a:lnTo>
-                                      <a:pt x="0" y="1091565"/>
-                                    </a:lnTo>
-                                    <a:lnTo>
-                                      <a:pt x="0" y="0"/>
-                                    </a:lnTo>
-                                    <a:close/>
-                                  </a:path>
-                                </a:pathLst>
-                              </a:custGeom>
-                              <a:ln>
-                                <a:noFill/>
-                              </a:ln>
-                            </wps:spPr>
-                            <wps:style>
-                              <a:lnRef idx="2">
-                                <a:schemeClr val="accent1">
-                                  <a:shade val="50000"/>
-                                </a:schemeClr>
-                              </a:lnRef>
-                              <a:fillRef idx="1">
-                                <a:schemeClr val="accent1"/>
-                              </a:fillRef>
-                              <a:effectRef idx="0">
-                                <a:schemeClr val="accent1"/>
-                              </a:effectRef>
-                              <a:fontRef idx="minor">
-                                <a:schemeClr val="lt1"/>
-                              </a:fontRef>
-                            </wps:style>
-                            <wps:bodyPr rot="0" spcFirstLastPara="0" vertOverflow="overflow" horzOverflow="overflow" vert="horz" wrap="square" lIns="91440" tIns="45720" rIns="91440" bIns="45720" numCol="1" spcCol="0" rtlCol="0" fromWordArt="0" anchor="ctr" anchorCtr="0" forceAA="0" compatLnSpc="1">
-                              <a:prstTxWarp prst="textNoShape">
-                                <a:avLst/>
-                              </a:prstTxWarp>
-                              <a:noAutofit/>
-                            </wps:bodyPr>
-                          </wps:wsp>
-                          <wps:wsp>
-                            <wps:cNvPr id="151" name="Rectangle 151"/>
-                            <wps:cNvSpPr/>
-                            <wps:spPr>
-                              <a:xfrm>
-                                <a:off x="0" y="0"/>
-                                <a:ext cx="7315200" cy="1216152"/>
-                              </a:xfrm>
-                              <a:prstGeom prst="rect">
-                                <a:avLst/>
-                              </a:prstGeom>
-                              <a:blipFill>
-                                <a:blip r:embed="rId8"/>
-                                <a:stretch>
-                                  <a:fillRect r="-7574"/>
-                                </a:stretch>
-                              </a:blipFill>
-                              <a:ln>
-                                <a:noFill/>
-                              </a:ln>
-                            </wps:spPr>
-                            <wps:style>
-                              <a:lnRef idx="2">
-                                <a:schemeClr val="accent1">
-                                  <a:shade val="50000"/>
-                                </a:schemeClr>
-                              </a:lnRef>
-                              <a:fillRef idx="1">
-                                <a:schemeClr val="accent1"/>
-                              </a:fillRef>
-                              <a:effectRef idx="0">
-                                <a:schemeClr val="accent1"/>
-                              </a:effectRef>
-                              <a:fontRef idx="minor">
-                                <a:schemeClr val="lt1"/>
-                              </a:fontRef>
-                            </wps:style>
-                            <wps:bodyPr rot="0" spcFirstLastPara="0" vertOverflow="overflow" horzOverflow="overflow" vert="horz" wrap="square" lIns="91440" tIns="45720" rIns="91440" bIns="45720" numCol="1" spcCol="0" rtlCol="0" fromWordArt="0" anchor="ctr" anchorCtr="0" forceAA="0" compatLnSpc="1">
-                              <a:prstTxWarp prst="textNoShape">
-                                <a:avLst/>
-                              </a:prstTxWarp>
-                              <a:noAutofit/>
-                            </wps:bodyPr>
-                          </wps:wsp>
-                        </wpg:wgp>
-                      </a:graphicData>
-                    </a:graphic>
-                    <wp14:sizeRelH relativeFrom="page">
-                      <wp14:pctWidth>94100</wp14:pctWidth>
-                    </wp14:sizeRelH>
-                    <wp14:sizeRelV relativeFrom="page">
-                      <wp14:pctHeight>12100</wp14:pctHeight>
-                    </wp14:sizeRelV>
-                  </wp:anchor>
-                </w:drawing>
-              </mc:Choice>
-              <mc:Fallback xmlns:w16sdtdh="http://schemas.microsoft.com/office/word/2020/wordml/sdtdatahash" xmlns:w16="http://schemas.microsoft.com/office/word/2018/wordml" xmlns:w16cid="http://schemas.microsoft.com/office/word/2016/wordml/cid" xmlns:w16cex="http://schemas.microsoft.com/office/word/2018/wordml/cex" xmlns:oel="http://schemas.microsoft.com/office/2019/extlst" xmlns:am3d="http://schemas.microsoft.com/office/drawing/2017/model3d" xmlns:aink="http://schemas.microsoft.com/office/drawing/2016/ink" xmlns:cx8="http://schemas.microsoft.com/office/drawing/2016/5/14/chartex" xmlns:cx7="http://schemas.microsoft.com/office/drawing/2016/5/13/chartex" xmlns:cx6="http://schemas.microsoft.com/office/drawing/2016/5/12/chartex" xmlns:cx5="http://schemas.microsoft.com/office/drawing/2016/5/11/chartex" xmlns:cx4="http://schemas.microsoft.com/office/drawing/2016/5/10/chartex" xmlns:cx3="http://schemas.microsoft.com/office/drawing/2016/5/9/chartex" xmlns:cx2="http://schemas.microsoft.com/office/drawing/2015/10/21/chartex" xmlns:cx1="http://schemas.microsoft.com/office/drawing/2015/9/8/chartex">
-                <w:pict>
-                  <v:group w14:anchorId="7DC96B7D" id="Group 149" o:spid="_x0000_s1026" style="position:absolute;margin-left:0;margin-top:0;width:8in;height:95.7pt;z-index:251662336;mso-width-percent:941;mso-height-percent:121;mso-top-percent:23;mso-position-horizontal:center;mso-position-horizontal-relative:page;mso-position-vertical-relative:page;mso-width-percent:941;mso-height-percent:121;mso-top-percent:23" coordorigin="" coordsize="73152,12161" o:gfxdata="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">
-                    <v:shape id="Rectangle 51" o:spid="_x0000_s1027" style="position:absolute;width:73152;height:11303;visibility:visible;mso-wrap-style:square;v-text-anchor:middle" coordsize="7312660,1129665" o:gfxdata="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" path="m,l7312660,r,1129665l3619500,733425,,1091565,,xe" fillcolor="#4472c4 [3204]" stroked="f" strokeweight="1pt">
-                      <v:stroke joinstyle="miter"/>
-                      <v:path arrowok="t" o:connecttype="custom" o:connectlocs="0,0;7315200,0;7315200,1130373;3620757,733885;0,1092249;0,0" o:connectangles="0,0,0,0,0,0"/>
-                    </v:shape>
-                    <v:rect id="Rectangle 151" o:spid="_x0000_s1028" style="position:absolute;width:73152;height:12161;visibility:visible;mso-wrap-style:square;v-text-anchor:middle" o:gfxdata="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" stroked="f" strokeweight="1pt">
-                      <v:fill r:id="rId9" o:title="" recolor="t" rotate="t" type="frame"/>
-                    </v:rect>
-                    <w10:wrap anchorx="page" anchory="page"/>
-                  </v:group>
-                </w:pict>
-              </mc:Fallback>
-            </mc:AlternateContent>
-          </w:r>
-          <w:r>
-            <w:rPr>
-              <w:noProof/>
-            </w:rPr>
-            <mc:AlternateContent>
               <mc:Choice Requires="wps">
                 <w:drawing>
-                  <wp:anchor distT="0" distB="0" distL="114300" distR="114300" simplePos="0" relativeHeight="251661312" behindDoc="0" locked="0" layoutInCell="1" allowOverlap="1" wp14:anchorId="5CC9E065" wp14:editId="379157BF">
+                  <wp:anchor distT="0" distB="0" distL="114300" distR="114300" simplePos="0" relativeHeight="251661312" behindDoc="0" locked="0" layoutInCell="1" allowOverlap="1" wp14:anchorId="5CC9E065" wp14:editId="59BD21B0">
                     <wp:simplePos x="0" y="0"/>
                     <wp:positionH relativeFrom="page">
                       <wp:align>center</wp:align>
@@ -393,7 +125,6 @@
                                   <w:dataBinding w:prefixMappings="xmlns:ns0='http://schemas.microsoft.com/office/2006/coverPageProps' " w:xpath="/ns0:CoverPageProperties[1]/ns0:Abstract[1]" w:storeItemID="{55AF091B-3C7A-41E3-B477-F2FDAA23CFDA}"/>
                                   <w:text w:multiLine="1"/>
                                 </w:sdtPr>
-                                <w:sdtEndPr/>
                                 <w:sdtContent>
                                   <w:p>
                                     <w:pPr>
@@ -436,7 +167,7 @@
                   </wp:anchor>
                 </w:drawing>
               </mc:Choice>
-              <mc:Fallback xmlns:w16sdtdh="http://schemas.microsoft.com/office/word/2020/wordml/sdtdatahash" xmlns:w16="http://schemas.microsoft.com/office/word/2018/wordml" xmlns:w16cid="http://schemas.microsoft.com/office/word/2016/wordml/cid" xmlns:w16cex="http://schemas.microsoft.com/office/word/2018/wordml/cex" xmlns:oel="http://schemas.microsoft.com/office/2019/extlst" xmlns:am3d="http://schemas.microsoft.com/office/drawing/2017/model3d" xmlns:aink="http://schemas.microsoft.com/office/drawing/2016/ink" xmlns:cx8="http://schemas.microsoft.com/office/drawing/2016/5/14/chartex" xmlns:cx7="http://schemas.microsoft.com/office/drawing/2016/5/13/chartex" xmlns:cx6="http://schemas.microsoft.com/office/drawing/2016/5/12/chartex" xmlns:cx5="http://schemas.microsoft.com/office/drawing/2016/5/11/chartex" xmlns:cx4="http://schemas.microsoft.com/office/drawing/2016/5/10/chartex" xmlns:cx3="http://schemas.microsoft.com/office/drawing/2016/5/9/chartex" xmlns:cx2="http://schemas.microsoft.com/office/drawing/2015/10/21/chartex" xmlns:cx1="http://schemas.microsoft.com/office/drawing/2015/9/8/chartex">
+              <mc:Fallback>
                 <w:pict>
                   <v:shapetype w14:anchorId="5CC9E065" id="_x0000_t202" coordsize="21600,21600" o:spt="202" path="m,l,21600r21600,l21600,xe">
                     <v:stroke joinstyle="miter"/>
@@ -675,7 +406,7 @@
                   </wp:anchor>
                 </w:drawing>
               </mc:Choice>
-              <mc:Fallback xmlns:w16sdtdh="http://schemas.microsoft.com/office/word/2020/wordml/sdtdatahash" xmlns:w16="http://schemas.microsoft.com/office/word/2018/wordml" xmlns:w16cid="http://schemas.microsoft.com/office/word/2016/wordml/cid" xmlns:w16cex="http://schemas.microsoft.com/office/word/2018/wordml/cex" xmlns:oel="http://schemas.microsoft.com/office/2019/extlst" xmlns:am3d="http://schemas.microsoft.com/office/drawing/2017/model3d" xmlns:aink="http://schemas.microsoft.com/office/drawing/2016/ink" xmlns:cx8="http://schemas.microsoft.com/office/drawing/2016/5/14/chartex" xmlns:cx7="http://schemas.microsoft.com/office/drawing/2016/5/13/chartex" xmlns:cx6="http://schemas.microsoft.com/office/drawing/2016/5/12/chartex" xmlns:cx5="http://schemas.microsoft.com/office/drawing/2016/5/11/chartex" xmlns:cx4="http://schemas.microsoft.com/office/drawing/2016/5/10/chartex" xmlns:cx3="http://schemas.microsoft.com/office/drawing/2016/5/9/chartex" xmlns:cx2="http://schemas.microsoft.com/office/drawing/2015/10/21/chartex" xmlns:cx1="http://schemas.microsoft.com/office/drawing/2015/9/8/chartex">
+              <mc:Fallback>
                 <w:pict>
                   <v:shape w14:anchorId="20249B21" id="Text Box 154" o:spid="_x0000_s1027" type="#_x0000_t202" style="position:absolute;margin-left:0;margin-top:0;width:8in;height:286.5pt;z-index:251659264;visibility:visible;mso-wrap-style:square;mso-width-percent:941;mso-height-percent:363;mso-top-percent:300;mso-wrap-distance-left:9pt;mso-wrap-distance-top:0;mso-wrap-distance-right:9pt;mso-wrap-distance-bottom:0;mso-position-horizontal:center;mso-position-horizontal-relative:page;mso-position-vertical-relative:page;mso-width-percent:941;mso-height-percent:363;mso-top-percent:300;mso-width-relative:page;mso-height-relative:page;v-text-anchor:bottom" o:gfxdata="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" filled="f" stroked="f" strokeweight=".5pt">
                     <v:textbox inset="126pt,0,54pt,0">
@@ -846,7 +577,6 @@
                                     <w:dataBinding w:prefixMappings="xmlns:ns0='http://schemas.microsoft.com/office/2006/coverPageProps' " w:xpath="/ns0:CoverPageProperties[1]/ns0:CompanyEmail[1]" w:storeItemID="{55AF091B-3C7A-41E3-B477-F2FDAA23CFDA}"/>
                                     <w:text/>
                                   </w:sdtPr>
-                                  <w:sdtEndPr/>
                                   <w:sdtContent>
                                     <w:r>
                                       <w:rPr>
@@ -879,7 +609,7 @@
                   </wp:anchor>
                 </w:drawing>
               </mc:Choice>
-              <mc:Fallback xmlns:w16sdtdh="http://schemas.microsoft.com/office/word/2020/wordml/sdtdatahash" xmlns:w16="http://schemas.microsoft.com/office/word/2018/wordml" xmlns:w16cid="http://schemas.microsoft.com/office/word/2016/wordml/cid" xmlns:w16cex="http://schemas.microsoft.com/office/word/2018/wordml/cex" xmlns:oel="http://schemas.microsoft.com/office/2019/extlst" xmlns:am3d="http://schemas.microsoft.com/office/drawing/2017/model3d" xmlns:aink="http://schemas.microsoft.com/office/drawing/2016/ink" xmlns:cx8="http://schemas.microsoft.com/office/drawing/2016/5/14/chartex" xmlns:cx7="http://schemas.microsoft.com/office/drawing/2016/5/13/chartex" xmlns:cx6="http://schemas.microsoft.com/office/drawing/2016/5/12/chartex" xmlns:cx5="http://schemas.microsoft.com/office/drawing/2016/5/11/chartex" xmlns:cx4="http://schemas.microsoft.com/office/drawing/2016/5/10/chartex" xmlns:cx3="http://schemas.microsoft.com/office/drawing/2016/5/9/chartex" xmlns:cx2="http://schemas.microsoft.com/office/drawing/2015/10/21/chartex" xmlns:cx1="http://schemas.microsoft.com/office/drawing/2015/9/8/chartex">
+              <mc:Fallback>
                 <w:pict>
                   <v:shape w14:anchorId="5E912F70" id="Text Box 152" o:spid="_x0000_s1028" type="#_x0000_t202" style="position:absolute;margin-left:14.45pt;margin-top:581.85pt;width:8in;height:1in;z-index:251660288;visibility:visible;mso-wrap-style:square;mso-width-percent:941;mso-height-percent:92;mso-wrap-distance-left:9pt;mso-wrap-distance-top:0;mso-wrap-distance-right:9pt;mso-wrap-distance-bottom:0;mso-position-horizontal:absolute;mso-position-horizontal-relative:page;mso-position-vertical:absolute;mso-position-vertical-relative:page;mso-width-percent:941;mso-height-percent:92;mso-width-relative:page;mso-height-relative:page;v-text-anchor:bottom" o:gfxdata="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" filled="f" stroked="f" strokeweight=".5pt">
                     <v:textbox inset="126pt,0,54pt,0">
@@ -959,6 +689,9 @@
     </w:p>
     <w:p/>
     <w:p>
+      <w:pPr>
+        <w:pStyle w:val="Subtitle"/>
+      </w:pPr>
       <w:proofErr w:type="spellStart"/>
       <w:r>
         <w:t>BigCon</w:t>
@@ -977,6 +710,9 @@
       </w:r>
     </w:p>
     <w:p>
+      <w:pPr>
+        <w:pStyle w:val="Subtitle"/>
+      </w:pPr>
       <w:r>
         <w:t xml:space="preserve">The purpose of this coursework is to </w:t>
       </w:r>
@@ -986,7 +722,7 @@
     </w:p>
     <w:p>
       <w:pPr>
-        <w:spacing w:after="0"/>
+        <w:pStyle w:val="Subtitle"/>
       </w:pPr>
       <w:r>
         <w:t>-</w:t>
@@ -998,7 +734,7 @@
     </w:p>
     <w:p>
       <w:pPr>
-        <w:spacing w:after="0"/>
+        <w:pStyle w:val="Subtitle"/>
       </w:pPr>
       <w:r>
         <w:t>-</w:t>
@@ -1018,7 +754,7 @@
     </w:p>
     <w:p>
       <w:pPr>
-        <w:spacing w:after="0"/>
+        <w:pStyle w:val="Subtitle"/>
       </w:pPr>
       <w:r>
         <w:t>-</w:t>
@@ -1038,7 +774,7 @@
     </w:p>
     <w:p>
       <w:pPr>
-        <w:spacing w:after="0"/>
+        <w:pStyle w:val="Subtitle"/>
       </w:pPr>
       <w:r>
         <w:t>-</w:t>
@@ -1047,8 +783,6 @@
         <w:tab/>
         <w:t>Reject quantities of item beyond capacity.</w:t>
       </w:r>
-      <w:bookmarkStart w:id="0" w:name="_GoBack"/>
-      <w:bookmarkEnd w:id="0"/>
       <w:r>
         <w:br w:type="page"/>
       </w:r>
@@ -1081,6 +815,9 @@
     </w:p>
     <w:p/>
     <w:p>
+      <w:pPr>
+        <w:pStyle w:val="Subtitle"/>
+      </w:pPr>
       <w:proofErr w:type="spellStart"/>
       <w:r>
         <w:t>BigCon</w:t>
@@ -1099,6 +836,9 @@
       </w:r>
     </w:p>
     <w:p>
+      <w:pPr>
+        <w:pStyle w:val="Subtitle"/>
+      </w:pPr>
       <w:r>
         <w:rPr>
           <w:noProof/>
@@ -1131,7 +871,7 @@
                     <pic:cNvPicPr/>
                   </pic:nvPicPr>
                   <pic:blipFill>
-                    <a:blip r:embed="rId10"/>
+                    <a:blip r:embed="rId8"/>
                     <a:stretch>
                       <a:fillRect/>
                     </a:stretch>
@@ -1153,6 +893,9 @@
       </w:r>
     </w:p>
     <w:p>
+      <w:pPr>
+        <w:pStyle w:val="Subtitle"/>
+      </w:pPr>
       <w:r>
         <w:t xml:space="preserve">Each site storages </w:t>
       </w:r>
@@ -1167,6 +910,9 @@
       </w:r>
     </w:p>
     <w:p>
+      <w:pPr>
+        <w:pStyle w:val="Subtitle"/>
+      </w:pPr>
       <w:proofErr w:type="spellStart"/>
       <w:r>
         <w:t>Dhoani</w:t>
@@ -1177,6 +923,9 @@
       </w:r>
     </w:p>
     <w:p>
+      <w:pPr>
+        <w:pStyle w:val="Subtitle"/>
+      </w:pPr>
       <w:r>
         <w:t>The following figure gives information about the distance between the islands.</w:t>
       </w:r>
@@ -1202,7 +951,7 @@
                     <pic:cNvPicPr/>
                   </pic:nvPicPr>
                   <pic:blipFill>
-                    <a:blip r:embed="rId11"/>
+                    <a:blip r:embed="rId9"/>
                     <a:stretch>
                       <a:fillRect/>
                     </a:stretch>
@@ -1224,6 +973,248 @@
       </w:r>
     </w:p>
     <w:p/>
+    <w:p>
+      <w:r>
+        <w:br w:type="page"/>
+      </w:r>
+    </w:p>
+    <w:p>
+      <w:r>
+        <w:lastRenderedPageBreak/>
+        <w:t>OUTPUTS</w:t>
+      </w:r>
+    </w:p>
+    <w:p>
+      <w:r>
+        <w:t xml:space="preserve">Adding materials to </w:t>
+      </w:r>
+      <w:proofErr w:type="spellStart"/>
+      <w:r>
+        <w:t>dhoani</w:t>
+      </w:r>
+      <w:proofErr w:type="spellEnd"/>
+      <w:r>
+        <w:t xml:space="preserve"> from island.</w:t>
+      </w:r>
+    </w:p>
+    <w:p>
+      <w:r>
+        <w:drawing>
+          <wp:inline distT="0" distB="0" distL="0" distR="0" wp14:anchorId="1D03E08F" wp14:editId="38CA7F8D">
+            <wp:extent cx="2674852" cy="1539373"/>
+            <wp:effectExtent l="0" t="0" r="0" b="3810"/>
+            <wp:docPr id="2" name="Picture 2"/>
+            <wp:cNvGraphicFramePr>
+              <a:graphicFrameLocks xmlns:a="http://schemas.openxmlformats.org/drawingml/2006/main" noChangeAspect="1"/>
+            </wp:cNvGraphicFramePr>
+            <a:graphic xmlns:a="http://schemas.openxmlformats.org/drawingml/2006/main">
+              <a:graphicData uri="http://schemas.openxmlformats.org/drawingml/2006/picture">
+                <pic:pic xmlns:pic="http://schemas.openxmlformats.org/drawingml/2006/picture">
+                  <pic:nvPicPr>
+                    <pic:cNvPr id="1" name=""/>
+                    <pic:cNvPicPr/>
+                  </pic:nvPicPr>
+                  <pic:blipFill>
+                    <a:blip r:embed="rId10"/>
+                    <a:stretch>
+                      <a:fillRect/>
+                    </a:stretch>
+                  </pic:blipFill>
+                  <pic:spPr>
+                    <a:xfrm>
+                      <a:off x="0" y="0"/>
+                      <a:ext cx="2674852" cy="1539373"/>
+                    </a:xfrm>
+                    <a:prstGeom prst="rect">
+                      <a:avLst/>
+                    </a:prstGeom>
+                  </pic:spPr>
+                </pic:pic>
+              </a:graphicData>
+            </a:graphic>
+          </wp:inline>
+        </w:drawing>
+      </w:r>
+    </w:p>
+    <w:p>
+      <w:r>
+        <w:t>We start from supplier island.</w:t>
+      </w:r>
+    </w:p>
+    <w:p>
+      <w:r>
+        <w:drawing>
+          <wp:inline distT="0" distB="0" distL="0" distR="0" wp14:anchorId="3289E40A" wp14:editId="6EFE1844">
+            <wp:extent cx="2758679" cy="4938188"/>
+            <wp:effectExtent l="0" t="0" r="3810" b="0"/>
+            <wp:docPr id="4" name="Picture 4"/>
+            <wp:cNvGraphicFramePr>
+              <a:graphicFrameLocks xmlns:a="http://schemas.openxmlformats.org/drawingml/2006/main" noChangeAspect="1"/>
+            </wp:cNvGraphicFramePr>
+            <a:graphic xmlns:a="http://schemas.openxmlformats.org/drawingml/2006/main">
+              <a:graphicData uri="http://schemas.openxmlformats.org/drawingml/2006/picture">
+                <pic:pic xmlns:pic="http://schemas.openxmlformats.org/drawingml/2006/picture">
+                  <pic:nvPicPr>
+                    <pic:cNvPr id="1" name=""/>
+                    <pic:cNvPicPr/>
+                  </pic:nvPicPr>
+                  <pic:blipFill>
+                    <a:blip r:embed="rId11"/>
+                    <a:stretch>
+                      <a:fillRect/>
+                    </a:stretch>
+                  </pic:blipFill>
+                  <pic:spPr>
+                    <a:xfrm>
+                      <a:off x="0" y="0"/>
+                      <a:ext cx="2758679" cy="4938188"/>
+                    </a:xfrm>
+                    <a:prstGeom prst="rect">
+                      <a:avLst/>
+                    </a:prstGeom>
+                  </pic:spPr>
+                </pic:pic>
+              </a:graphicData>
+            </a:graphic>
+          </wp:inline>
+        </w:drawing>
+      </w:r>
+    </w:p>
+    <w:p>
+      <w:r>
+        <w:t xml:space="preserve">Currently the </w:t>
+      </w:r>
+      <w:proofErr w:type="spellStart"/>
+      <w:r>
+        <w:t>Dhoani</w:t>
+      </w:r>
+      <w:proofErr w:type="spellEnd"/>
+      <w:r>
+        <w:t xml:space="preserve"> is empty and will be loading items from supplier island one</w:t>
+      </w:r>
+    </w:p>
+    <w:p>
+      <w:r>
+        <w:br w:type="page"/>
+      </w:r>
+    </w:p>
+    <w:p>
+      <w:r>
+        <w:lastRenderedPageBreak/>
+        <w:drawing>
+          <wp:inline distT="0" distB="0" distL="0" distR="0" wp14:anchorId="33EFC0B6" wp14:editId="0FC0D399">
+            <wp:extent cx="2804403" cy="2575783"/>
+            <wp:effectExtent l="0" t="0" r="0" b="0"/>
+            <wp:docPr id="5" name="Picture 5"/>
+            <wp:cNvGraphicFramePr>
+              <a:graphicFrameLocks xmlns:a="http://schemas.openxmlformats.org/drawingml/2006/main" noChangeAspect="1"/>
+            </wp:cNvGraphicFramePr>
+            <a:graphic xmlns:a="http://schemas.openxmlformats.org/drawingml/2006/main">
+              <a:graphicData uri="http://schemas.openxmlformats.org/drawingml/2006/picture">
+                <pic:pic xmlns:pic="http://schemas.openxmlformats.org/drawingml/2006/picture">
+                  <pic:nvPicPr>
+                    <pic:cNvPr id="1" name=""/>
+                    <pic:cNvPicPr/>
+                  </pic:nvPicPr>
+                  <pic:blipFill>
+                    <a:blip r:embed="rId12"/>
+                    <a:stretch>
+                      <a:fillRect/>
+                    </a:stretch>
+                  </pic:blipFill>
+                  <pic:spPr>
+                    <a:xfrm>
+                      <a:off x="0" y="0"/>
+                      <a:ext cx="2804403" cy="2575783"/>
+                    </a:xfrm>
+                    <a:prstGeom prst="rect">
+                      <a:avLst/>
+                    </a:prstGeom>
+                  </pic:spPr>
+                </pic:pic>
+              </a:graphicData>
+            </a:graphic>
+          </wp:inline>
+        </w:drawing>
+      </w:r>
+    </w:p>
+    <w:p>
+      <w:r>
+        <w:t xml:space="preserve">First we add 4 liters of diesel to </w:t>
+      </w:r>
+      <w:proofErr w:type="spellStart"/>
+      <w:r>
+        <w:t>D</w:t>
+      </w:r>
+      <w:r>
+        <w:t>hoani</w:t>
+      </w:r>
+      <w:proofErr w:type="spellEnd"/>
+      <w:r>
+        <w:t xml:space="preserve"> from the supplier island.</w:t>
+      </w:r>
+      <w:r>
+        <w:t xml:space="preserve"> The 4 liters was added successfully since it was within the </w:t>
+      </w:r>
+      <w:proofErr w:type="spellStart"/>
+      <w:r>
+        <w:t>Dhoani’s</w:t>
+      </w:r>
+      <w:proofErr w:type="spellEnd"/>
+      <w:r>
+        <w:t xml:space="preserve"> max capacity.</w:t>
+      </w:r>
+    </w:p>
+    <w:p>
+      <w:r>
+        <w:drawing>
+          <wp:inline distT="0" distB="0" distL="0" distR="0" wp14:anchorId="6018B6CB" wp14:editId="2F297F76">
+            <wp:extent cx="2903472" cy="1554615"/>
+            <wp:effectExtent l="0" t="0" r="0" b="7620"/>
+            <wp:docPr id="6" name="Picture 6"/>
+            <wp:cNvGraphicFramePr>
+              <a:graphicFrameLocks xmlns:a="http://schemas.openxmlformats.org/drawingml/2006/main" noChangeAspect="1"/>
+            </wp:cNvGraphicFramePr>
+            <a:graphic xmlns:a="http://schemas.openxmlformats.org/drawingml/2006/main">
+              <a:graphicData uri="http://schemas.openxmlformats.org/drawingml/2006/picture">
+                <pic:pic xmlns:pic="http://schemas.openxmlformats.org/drawingml/2006/picture">
+                  <pic:nvPicPr>
+                    <pic:cNvPr id="1" name=""/>
+                    <pic:cNvPicPr/>
+                  </pic:nvPicPr>
+                  <pic:blipFill>
+                    <a:blip r:embed="rId13"/>
+                    <a:stretch>
+                      <a:fillRect/>
+                    </a:stretch>
+                  </pic:blipFill>
+                  <pic:spPr>
+                    <a:xfrm>
+                      <a:off x="0" y="0"/>
+                      <a:ext cx="2903472" cy="1554615"/>
+                    </a:xfrm>
+                    <a:prstGeom prst="rect">
+                      <a:avLst/>
+                    </a:prstGeom>
+                  </pic:spPr>
+                </pic:pic>
+              </a:graphicData>
+            </a:graphic>
+          </wp:inline>
+        </w:drawing>
+      </w:r>
+    </w:p>
+    <w:p>
+      <w:r>
+        <w:t xml:space="preserve">If we try to add more, the user will be </w:t>
+      </w:r>
+      <w:r>
+        <w:t>alerted since it</w:t>
+      </w:r>
+      <w:r>
+        <w:t xml:space="preserve"> </w:t>
+      </w:r>
+    </w:p>
     <w:p/>
     <w:p>
       <w:pPr>
@@ -1231,8 +1222,8 @@
       </w:pPr>
     </w:p>
     <w:sectPr>
-      <w:headerReference w:type="default" r:id="rId12"/>
-      <w:footerReference w:type="default" r:id="rId13"/>
+      <w:headerReference w:type="default" r:id="rId14"/>
+      <w:footerReference w:type="default" r:id="rId15"/>
       <w:pgSz w:w="12240" w:h="15840"/>
       <w:pgMar w:top="1440" w:right="1440" w:bottom="1440" w:left="1440" w:header="720" w:footer="720" w:gutter="0"/>
       <w:pgNumType w:start="0"/>
@@ -1245,7 +1236,7 @@
 </file>
 
 <file path=word/endnotes.xml><?xml version="1.0" encoding="utf-8"?>
-<w:endnotes xmlns:wpc="http://schemas.microsoft.com/office/word/2010/wordprocessingCanvas" xmlns:cx="http://schemas.microsoft.com/office/drawing/2014/chartex" xmlns:mc="http://schemas.openxmlformats.org/markup-compatibility/2006" xmlns:o="urn:schemas-microsoft-com:office:office" xmlns:r="http://schemas.openxmlformats.org/officeDocument/2006/relationships" xmlns:m="http://schemas.openxmlformats.org/officeDocument/2006/math" xmlns:v="urn:schemas-microsoft-com:vml" xmlns:wp14="http://schemas.microsoft.com/office/word/2010/wordprocessingDrawing" xmlns:wp="http://schemas.openxmlformats.org/drawingml/2006/wordprocessingDrawing" xmlns:w10="urn:schemas-microsoft-com:office:word" xmlns:w="http://schemas.openxmlformats.org/wordprocessingml/2006/main" xmlns:w14="http://schemas.microsoft.com/office/word/2010/wordml" xmlns:w15="http://schemas.microsoft.com/office/word/2012/wordml" xmlns:w16se="http://schemas.microsoft.com/office/word/2015/wordml/symex" xmlns:wpg="http://schemas.microsoft.com/office/word/2010/wordprocessingGroup" xmlns:wpi="http://schemas.microsoft.com/office/word/2010/wordprocessingInk" xmlns:wne="http://schemas.microsoft.com/office/word/2006/wordml" xmlns:wps="http://schemas.microsoft.com/office/word/2010/wordprocessingShape" mc:Ignorable="w14 w15 w16se wp14">
+<w:endnotes xmlns:wpc="http://schemas.microsoft.com/office/word/2010/wordprocessingCanvas" xmlns:cx="http://schemas.microsoft.com/office/drawing/2014/chartex" xmlns:cx1="http://schemas.microsoft.com/office/drawing/2015/9/8/chartex" xmlns:cx2="http://schemas.microsoft.com/office/drawing/2015/10/21/chartex" xmlns:cx3="http://schemas.microsoft.com/office/drawing/2016/5/9/chartex" xmlns:cx4="http://schemas.microsoft.com/office/drawing/2016/5/10/chartex" xmlns:cx5="http://schemas.microsoft.com/office/drawing/2016/5/11/chartex" xmlns:cx6="http://schemas.microsoft.com/office/drawing/2016/5/12/chartex" xmlns:cx7="http://schemas.microsoft.com/office/drawing/2016/5/13/chartex" xmlns:cx8="http://schemas.microsoft.com/office/drawing/2016/5/14/chartex" xmlns:mc="http://schemas.openxmlformats.org/markup-compatibility/2006" xmlns:aink="http://schemas.microsoft.com/office/drawing/2016/ink" xmlns:am3d="http://schemas.microsoft.com/office/drawing/2017/model3d" xmlns:o="urn:schemas-microsoft-com:office:office" xmlns:oel="http://schemas.microsoft.com/office/2019/extlst" xmlns:r="http://schemas.openxmlformats.org/officeDocument/2006/relationships" xmlns:m="http://schemas.openxmlformats.org/officeDocument/2006/math" xmlns:v="urn:schemas-microsoft-com:vml" xmlns:wp14="http://schemas.microsoft.com/office/word/2010/wordprocessingDrawing" xmlns:wp="http://schemas.openxmlformats.org/drawingml/2006/wordprocessingDrawing" xmlns:w10="urn:schemas-microsoft-com:office:word" xmlns:w="http://schemas.openxmlformats.org/wordprocessingml/2006/main" xmlns:w14="http://schemas.microsoft.com/office/word/2010/wordml" xmlns:w15="http://schemas.microsoft.com/office/word/2012/wordml" xmlns:w16cex="http://schemas.microsoft.com/office/word/2018/wordml/cex" xmlns:w16cid="http://schemas.microsoft.com/office/word/2016/wordml/cid" xmlns:w16="http://schemas.microsoft.com/office/word/2018/wordml" xmlns:w16sdtdh="http://schemas.microsoft.com/office/word/2020/wordml/sdtdatahash" xmlns:w16se="http://schemas.microsoft.com/office/word/2015/wordml/symex" xmlns:wpg="http://schemas.microsoft.com/office/word/2010/wordprocessingGroup" xmlns:wpi="http://schemas.microsoft.com/office/word/2010/wordprocessingInk" xmlns:wne="http://schemas.microsoft.com/office/word/2006/wordml" xmlns:wps="http://schemas.microsoft.com/office/word/2010/wordprocessingShape" mc:Ignorable="w14 w15 w16se w16cid w16 w16cex w16sdtdh wp14">
   <w:endnote w:type="separator" w:id="-1">
     <w:p>
       <w:pPr>
@@ -1270,7 +1261,7 @@
 </file>
 
 <file path=word/footer1.xml><?xml version="1.0" encoding="utf-8"?>
-<w:ftr xmlns:wpc="http://schemas.microsoft.com/office/word/2010/wordprocessingCanvas" xmlns:cx="http://schemas.microsoft.com/office/drawing/2014/chartex" xmlns:mc="http://schemas.openxmlformats.org/markup-compatibility/2006" xmlns:o="urn:schemas-microsoft-com:office:office" xmlns:r="http://schemas.openxmlformats.org/officeDocument/2006/relationships" xmlns:m="http://schemas.openxmlformats.org/officeDocument/2006/math" xmlns:v="urn:schemas-microsoft-com:vml" xmlns:wp14="http://schemas.microsoft.com/office/word/2010/wordprocessingDrawing" xmlns:wp="http://schemas.openxmlformats.org/drawingml/2006/wordprocessingDrawing" xmlns:w10="urn:schemas-microsoft-com:office:word" xmlns:w="http://schemas.openxmlformats.org/wordprocessingml/2006/main" xmlns:w14="http://schemas.microsoft.com/office/word/2010/wordml" xmlns:w15="http://schemas.microsoft.com/office/word/2012/wordml" xmlns:w16se="http://schemas.microsoft.com/office/word/2015/wordml/symex" xmlns:wpg="http://schemas.microsoft.com/office/word/2010/wordprocessingGroup" xmlns:wpi="http://schemas.microsoft.com/office/word/2010/wordprocessingInk" xmlns:wne="http://schemas.microsoft.com/office/word/2006/wordml" xmlns:wps="http://schemas.microsoft.com/office/word/2010/wordprocessingShape" mc:Ignorable="w14 w15 w16se wp14">
+<w:ftr xmlns:wpc="http://schemas.microsoft.com/office/word/2010/wordprocessingCanvas" xmlns:cx="http://schemas.microsoft.com/office/drawing/2014/chartex" xmlns:cx1="http://schemas.microsoft.com/office/drawing/2015/9/8/chartex" xmlns:cx2="http://schemas.microsoft.com/office/drawing/2015/10/21/chartex" xmlns:cx3="http://schemas.microsoft.com/office/drawing/2016/5/9/chartex" xmlns:cx4="http://schemas.microsoft.com/office/drawing/2016/5/10/chartex" xmlns:cx5="http://schemas.microsoft.com/office/drawing/2016/5/11/chartex" xmlns:cx6="http://schemas.microsoft.com/office/drawing/2016/5/12/chartex" xmlns:cx7="http://schemas.microsoft.com/office/drawing/2016/5/13/chartex" xmlns:cx8="http://schemas.microsoft.com/office/drawing/2016/5/14/chartex" xmlns:mc="http://schemas.openxmlformats.org/markup-compatibility/2006" xmlns:aink="http://schemas.microsoft.com/office/drawing/2016/ink" xmlns:am3d="http://schemas.microsoft.com/office/drawing/2017/model3d" xmlns:o="urn:schemas-microsoft-com:office:office" xmlns:oel="http://schemas.microsoft.com/office/2019/extlst" xmlns:r="http://schemas.openxmlformats.org/officeDocument/2006/relationships" xmlns:m="http://schemas.openxmlformats.org/officeDocument/2006/math" xmlns:v="urn:schemas-microsoft-com:vml" xmlns:wp14="http://schemas.microsoft.com/office/word/2010/wordprocessingDrawing" xmlns:wp="http://schemas.openxmlformats.org/drawingml/2006/wordprocessingDrawing" xmlns:w10="urn:schemas-microsoft-com:office:word" xmlns:w="http://schemas.openxmlformats.org/wordprocessingml/2006/main" xmlns:w14="http://schemas.microsoft.com/office/word/2010/wordml" xmlns:w15="http://schemas.microsoft.com/office/word/2012/wordml" xmlns:w16cex="http://schemas.microsoft.com/office/word/2018/wordml/cex" xmlns:w16cid="http://schemas.microsoft.com/office/word/2016/wordml/cid" xmlns:w16="http://schemas.microsoft.com/office/word/2018/wordml" xmlns:w16sdtdh="http://schemas.microsoft.com/office/word/2020/wordml/sdtdatahash" xmlns:w16se="http://schemas.microsoft.com/office/word/2015/wordml/symex" xmlns:wpg="http://schemas.microsoft.com/office/word/2010/wordprocessingGroup" xmlns:wpi="http://schemas.microsoft.com/office/word/2010/wordprocessingInk" xmlns:wne="http://schemas.microsoft.com/office/word/2006/wordml" xmlns:wps="http://schemas.microsoft.com/office/word/2010/wordprocessingShape" mc:Ignorable="w14 w15 w16se w16cid w16 w16cex w16sdtdh wp14">
   <w:p>
     <w:pPr>
       <w:pStyle w:val="Footer"/>
@@ -1406,7 +1397,6 @@
                                 <w:dataBinding w:prefixMappings="xmlns:ns0='http://purl.org/dc/elements/1.1/' xmlns:ns1='http://schemas.openxmlformats.org/package/2006/metadata/core-properties' " w:xpath="/ns1:coreProperties[1]/ns0:title[1]" w:storeItemID="{6C3C8BC8-F283-45AE-878A-BAB7291924A1}"/>
                                 <w:text/>
                               </w:sdtPr>
-                              <w:sdtEndPr/>
                               <w:sdtContent>
                                 <w:r>
                                   <w:rPr>
@@ -1441,7 +1431,6 @@
                                 <w:dataBinding w:prefixMappings="xmlns:ns0='http://purl.org/dc/elements/1.1/' xmlns:ns1='http://schemas.openxmlformats.org/package/2006/metadata/core-properties' " w:xpath="/ns1:coreProperties[1]/ns0:subject[1]" w:storeItemID="{6C3C8BC8-F283-45AE-878A-BAB7291924A1}"/>
                                 <w:text/>
                               </w:sdtPr>
-                              <w:sdtEndPr/>
                               <w:sdtContent>
                                 <w:r>
                                   <w:rPr>
@@ -1469,17 +1458,17 @@
             </wp:anchor>
           </w:drawing>
         </mc:Choice>
-        <mc:Fallback xmlns:w16sdtdh="http://schemas.microsoft.com/office/word/2020/wordml/sdtdatahash" xmlns:w16="http://schemas.microsoft.com/office/word/2018/wordml" xmlns:w16cid="http://schemas.microsoft.com/office/word/2016/wordml/cid" xmlns:w16cex="http://schemas.microsoft.com/office/word/2018/wordml/cex" xmlns:oel="http://schemas.microsoft.com/office/2019/extlst" xmlns:am3d="http://schemas.microsoft.com/office/drawing/2017/model3d" xmlns:aink="http://schemas.microsoft.com/office/drawing/2016/ink" xmlns:cx8="http://schemas.microsoft.com/office/drawing/2016/5/14/chartex" xmlns:cx7="http://schemas.microsoft.com/office/drawing/2016/5/13/chartex" xmlns:cx6="http://schemas.microsoft.com/office/drawing/2016/5/12/chartex" xmlns:cx5="http://schemas.microsoft.com/office/drawing/2016/5/11/chartex" xmlns:cx4="http://schemas.microsoft.com/office/drawing/2016/5/10/chartex" xmlns:cx3="http://schemas.microsoft.com/office/drawing/2016/5/9/chartex" xmlns:cx2="http://schemas.microsoft.com/office/drawing/2015/10/21/chartex" xmlns:cx1="http://schemas.microsoft.com/office/drawing/2015/9/8/chartex">
+        <mc:Fallback>
           <w:pict>
-            <v:group w14:anchorId="1A8E1F5D" id="Group 164" o:spid="_x0000_s1035" style="position:absolute;margin-left:434.8pt;margin-top:0;width:486pt;height:21.6pt;z-index:251661312;mso-position-horizontal:right;mso-position-horizontal-relative:page;mso-position-vertical:center;mso-position-vertical-relative:bottom-margin-area" coordsize="61722,2743" o:gfxdata="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">
-              <v:rect id="Rectangle 165" o:spid="_x0000_s1036" style="position:absolute;left:2286;width:59436;height:2743;visibility:visible;mso-wrap-style:square;v-text-anchor:middle" o:gfxdata="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" fillcolor="white [3212]" stroked="f" strokeweight="1pt">
+            <v:group w14:anchorId="1A8E1F5D" id="Group 164" o:spid="_x0000_s1029" style="position:absolute;margin-left:434.8pt;margin-top:0;width:486pt;height:21.6pt;z-index:251661312;mso-position-horizontal:right;mso-position-horizontal-relative:page;mso-position-vertical:center;mso-position-vertical-relative:bottom-margin-area" coordsize="61722,2743" o:gfxdata="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">
+              <v:rect id="Rectangle 165" o:spid="_x0000_s1030" style="position:absolute;left:2286;width:59436;height:2743;visibility:visible;mso-wrap-style:square;v-text-anchor:middle" o:gfxdata="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" fillcolor="white [3212]" stroked="f" strokeweight="1pt">
                 <v:fill opacity="0"/>
               </v:rect>
               <v:shapetype id="_x0000_t202" coordsize="21600,21600" o:spt="202" path="m,l,21600r21600,l21600,xe">
                 <v:stroke joinstyle="miter"/>
                 <v:path gradientshapeok="t" o:connecttype="rect"/>
               </v:shapetype>
-              <v:shape id="Text Box 166" o:spid="_x0000_s1037" type="#_x0000_t202" style="position:absolute;top:95;width:59436;height:2527;visibility:visible;mso-wrap-style:square;v-text-anchor:top" o:gfxdata="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" filled="f" stroked="f" strokeweight=".5pt">
+              <v:shape id="Text Box 166" o:spid="_x0000_s1031" type="#_x0000_t202" style="position:absolute;top:95;width:59436;height:2527;visibility:visible;mso-wrap-style:square;v-text-anchor:top" o:gfxdata="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" filled="f" stroked="f" strokeweight=".5pt">
                 <v:textbox style="mso-fit-shape-to-text:t" inset="0,,0">
                   <w:txbxContent>
                     <w:p>
@@ -1565,7 +1554,7 @@
 </file>
 
 <file path=word/footnotes.xml><?xml version="1.0" encoding="utf-8"?>
-<w:footnotes xmlns:wpc="http://schemas.microsoft.com/office/word/2010/wordprocessingCanvas" xmlns:cx="http://schemas.microsoft.com/office/drawing/2014/chartex" xmlns:mc="http://schemas.openxmlformats.org/markup-compatibility/2006" xmlns:o="urn:schemas-microsoft-com:office:office" xmlns:r="http://schemas.openxmlformats.org/officeDocument/2006/relationships" xmlns:m="http://schemas.openxmlformats.org/officeDocument/2006/math" xmlns:v="urn:schemas-microsoft-com:vml" xmlns:wp14="http://schemas.microsoft.com/office/word/2010/wordprocessingDrawing" xmlns:wp="http://schemas.openxmlformats.org/drawingml/2006/wordprocessingDrawing" xmlns:w10="urn:schemas-microsoft-com:office:word" xmlns:w="http://schemas.openxmlformats.org/wordprocessingml/2006/main" xmlns:w14="http://schemas.microsoft.com/office/word/2010/wordml" xmlns:w15="http://schemas.microsoft.com/office/word/2012/wordml" xmlns:w16se="http://schemas.microsoft.com/office/word/2015/wordml/symex" xmlns:wpg="http://schemas.microsoft.com/office/word/2010/wordprocessingGroup" xmlns:wpi="http://schemas.microsoft.com/office/word/2010/wordprocessingInk" xmlns:wne="http://schemas.microsoft.com/office/word/2006/wordml" xmlns:wps="http://schemas.microsoft.com/office/word/2010/wordprocessingShape" mc:Ignorable="w14 w15 w16se wp14">
+<w:footnotes xmlns:wpc="http://schemas.microsoft.com/office/word/2010/wordprocessingCanvas" xmlns:cx="http://schemas.microsoft.com/office/drawing/2014/chartex" xmlns:cx1="http://schemas.microsoft.com/office/drawing/2015/9/8/chartex" xmlns:cx2="http://schemas.microsoft.com/office/drawing/2015/10/21/chartex" xmlns:cx3="http://schemas.microsoft.com/office/drawing/2016/5/9/chartex" xmlns:cx4="http://schemas.microsoft.com/office/drawing/2016/5/10/chartex" xmlns:cx5="http://schemas.microsoft.com/office/drawing/2016/5/11/chartex" xmlns:cx6="http://schemas.microsoft.com/office/drawing/2016/5/12/chartex" xmlns:cx7="http://schemas.microsoft.com/office/drawing/2016/5/13/chartex" xmlns:cx8="http://schemas.microsoft.com/office/drawing/2016/5/14/chartex" xmlns:mc="http://schemas.openxmlformats.org/markup-compatibility/2006" xmlns:aink="http://schemas.microsoft.com/office/drawing/2016/ink" xmlns:am3d="http://schemas.microsoft.com/office/drawing/2017/model3d" xmlns:o="urn:schemas-microsoft-com:office:office" xmlns:oel="http://schemas.microsoft.com/office/2019/extlst" xmlns:r="http://schemas.openxmlformats.org/officeDocument/2006/relationships" xmlns:m="http://schemas.openxmlformats.org/officeDocument/2006/math" xmlns:v="urn:schemas-microsoft-com:vml" xmlns:wp14="http://schemas.microsoft.com/office/word/2010/wordprocessingDrawing" xmlns:wp="http://schemas.openxmlformats.org/drawingml/2006/wordprocessingDrawing" xmlns:w10="urn:schemas-microsoft-com:office:word" xmlns:w="http://schemas.openxmlformats.org/wordprocessingml/2006/main" xmlns:w14="http://schemas.microsoft.com/office/word/2010/wordml" xmlns:w15="http://schemas.microsoft.com/office/word/2012/wordml" xmlns:w16cex="http://schemas.microsoft.com/office/word/2018/wordml/cex" xmlns:w16cid="http://schemas.microsoft.com/office/word/2016/wordml/cid" xmlns:w16="http://schemas.microsoft.com/office/word/2018/wordml" xmlns:w16sdtdh="http://schemas.microsoft.com/office/word/2020/wordml/sdtdatahash" xmlns:w16se="http://schemas.microsoft.com/office/word/2015/wordml/symex" xmlns:wpg="http://schemas.microsoft.com/office/word/2010/wordprocessingGroup" xmlns:wpi="http://schemas.microsoft.com/office/word/2010/wordprocessingInk" xmlns:wne="http://schemas.microsoft.com/office/word/2006/wordml" xmlns:wps="http://schemas.microsoft.com/office/word/2010/wordprocessingShape" mc:Ignorable="w14 w15 w16se w16cid w16 w16cex w16sdtdh wp14">
   <w:footnote w:type="separator" w:id="-1">
     <w:p>
       <w:pPr>
@@ -1590,462 +1579,137 @@
 </file>
 
 <file path=word/header1.xml><?xml version="1.0" encoding="utf-8"?>
-<w:hdr xmlns:wpc="http://schemas.microsoft.com/office/word/2010/wordprocessingCanvas" xmlns:cx="http://schemas.microsoft.com/office/drawing/2014/chartex" xmlns:mc="http://schemas.openxmlformats.org/markup-compatibility/2006" xmlns:o="urn:schemas-microsoft-com:office:office" xmlns:r="http://schemas.openxmlformats.org/officeDocument/2006/relationships" xmlns:m="http://schemas.openxmlformats.org/officeDocument/2006/math" xmlns:v="urn:schemas-microsoft-com:vml" xmlns:wp14="http://schemas.microsoft.com/office/word/2010/wordprocessingDrawing" xmlns:wp="http://schemas.openxmlformats.org/drawingml/2006/wordprocessingDrawing" xmlns:w10="urn:schemas-microsoft-com:office:word" xmlns:w="http://schemas.openxmlformats.org/wordprocessingml/2006/main" xmlns:w14="http://schemas.microsoft.com/office/word/2010/wordml" xmlns:w15="http://schemas.microsoft.com/office/word/2012/wordml" xmlns:w16se="http://schemas.microsoft.com/office/word/2015/wordml/symex" xmlns:wpg="http://schemas.microsoft.com/office/word/2010/wordprocessingGroup" xmlns:wpi="http://schemas.microsoft.com/office/word/2010/wordprocessingInk" xmlns:wne="http://schemas.microsoft.com/office/word/2006/wordml" xmlns:wps="http://schemas.microsoft.com/office/word/2010/wordprocessingShape" mc:Ignorable="w14 w15 w16se wp14">
+<w:hdr xmlns:wpc="http://schemas.microsoft.com/office/word/2010/wordprocessingCanvas" xmlns:cx="http://schemas.microsoft.com/office/drawing/2014/chartex" xmlns:cx1="http://schemas.microsoft.com/office/drawing/2015/9/8/chartex" xmlns:cx2="http://schemas.microsoft.com/office/drawing/2015/10/21/chartex" xmlns:cx3="http://schemas.microsoft.com/office/drawing/2016/5/9/chartex" xmlns:cx4="http://schemas.microsoft.com/office/drawing/2016/5/10/chartex" xmlns:cx5="http://schemas.microsoft.com/office/drawing/2016/5/11/chartex" xmlns:cx6="http://schemas.microsoft.com/office/drawing/2016/5/12/chartex" xmlns:cx7="http://schemas.microsoft.com/office/drawing/2016/5/13/chartex" xmlns:cx8="http://schemas.microsoft.com/office/drawing/2016/5/14/chartex" xmlns:mc="http://schemas.openxmlformats.org/markup-compatibility/2006" xmlns:aink="http://schemas.microsoft.com/office/drawing/2016/ink" xmlns:am3d="http://schemas.microsoft.com/office/drawing/2017/model3d" xmlns:o="urn:schemas-microsoft-com:office:office" xmlns:oel="http://schemas.microsoft.com/office/2019/extlst" xmlns:r="http://schemas.openxmlformats.org/officeDocument/2006/relationships" xmlns:m="http://schemas.openxmlformats.org/officeDocument/2006/math" xmlns:v="urn:schemas-microsoft-com:vml" xmlns:wp14="http://schemas.microsoft.com/office/word/2010/wordprocessingDrawing" xmlns:wp="http://schemas.openxmlformats.org/drawingml/2006/wordprocessingDrawing" xmlns:w10="urn:schemas-microsoft-com:office:word" xmlns:w="http://schemas.openxmlformats.org/wordprocessingml/2006/main" xmlns:w14="http://schemas.microsoft.com/office/word/2010/wordml" xmlns:w15="http://schemas.microsoft.com/office/word/2012/wordml" xmlns:w16cex="http://schemas.microsoft.com/office/word/2018/wordml/cex" xmlns:w16cid="http://schemas.microsoft.com/office/word/2016/wordml/cid" xmlns:w16="http://schemas.microsoft.com/office/word/2018/wordml" xmlns:w16sdtdh="http://schemas.microsoft.com/office/word/2020/wordml/sdtdatahash" xmlns:w16se="http://schemas.microsoft.com/office/word/2015/wordml/symex" xmlns:wpg="http://schemas.microsoft.com/office/word/2010/wordprocessingGroup" xmlns:wpi="http://schemas.microsoft.com/office/word/2010/wordprocessingInk" xmlns:wne="http://schemas.microsoft.com/office/word/2006/wordml" xmlns:wps="http://schemas.microsoft.com/office/word/2010/wordprocessingShape" mc:Ignorable="w14 w15 w16se w16cid w16 w16cex w16sdtdh wp14">
+  <w:tbl>
+    <w:tblPr>
+      <w:tblW w:w="5000" w:type="pct"/>
+      <w:tblCellMar>
+        <w:left w:w="0" w:type="dxa"/>
+        <w:right w:w="0" w:type="dxa"/>
+      </w:tblCellMar>
+      <w:tblLook w:val="04A0" w:firstRow="1" w:lastRow="0" w:firstColumn="1" w:lastColumn="0" w:noHBand="0" w:noVBand="1"/>
+    </w:tblPr>
+    <w:tblGrid>
+      <w:gridCol w:w="3120"/>
+      <w:gridCol w:w="3121"/>
+      <w:gridCol w:w="3119"/>
+    </w:tblGrid>
+    <w:tr>
+      <w:trPr>
+        <w:trHeight w:val="720"/>
+      </w:trPr>
+      <w:tc>
+        <w:tcPr>
+          <w:tcW w:w="1667" w:type="pct"/>
+        </w:tcPr>
+        <w:p>
+          <w:pPr>
+            <w:pStyle w:val="Header"/>
+            <w:tabs>
+              <w:tab w:val="clear" w:pos="4680"/>
+              <w:tab w:val="clear" w:pos="9360"/>
+            </w:tabs>
+            <w:rPr>
+              <w:color w:val="4472C4" w:themeColor="accent1"/>
+            </w:rPr>
+          </w:pPr>
+          <w:r>
+            <w:rPr>
+              <w:color w:val="4472C4" w:themeColor="accent1"/>
+            </w:rPr>
+            <w:t xml:space="preserve">Ahmed Absal Mohamed | Year 2 </w:t>
+          </w:r>
+        </w:p>
+      </w:tc>
+      <w:tc>
+        <w:tcPr>
+          <w:tcW w:w="1667" w:type="pct"/>
+        </w:tcPr>
+        <w:p>
+          <w:pPr>
+            <w:pStyle w:val="Header"/>
+            <w:tabs>
+              <w:tab w:val="clear" w:pos="4680"/>
+              <w:tab w:val="clear" w:pos="9360"/>
+            </w:tabs>
+            <w:jc w:val="center"/>
+            <w:rPr>
+              <w:color w:val="4472C4" w:themeColor="accent1"/>
+            </w:rPr>
+          </w:pPr>
+        </w:p>
+      </w:tc>
+      <w:tc>
+        <w:tcPr>
+          <w:tcW w:w="1666" w:type="pct"/>
+        </w:tcPr>
+        <w:p>
+          <w:pPr>
+            <w:pStyle w:val="Header"/>
+            <w:tabs>
+              <w:tab w:val="clear" w:pos="4680"/>
+              <w:tab w:val="clear" w:pos="9360"/>
+            </w:tabs>
+            <w:jc w:val="right"/>
+            <w:rPr>
+              <w:color w:val="4472C4" w:themeColor="accent1"/>
+            </w:rPr>
+          </w:pPr>
+          <w:r>
+            <w:rPr>
+              <w:color w:val="4472C4" w:themeColor="accent1"/>
+              <w:sz w:val="24"/>
+              <w:szCs w:val="24"/>
+            </w:rPr>
+            <w:fldChar w:fldCharType="begin"/>
+          </w:r>
+          <w:r>
+            <w:rPr>
+              <w:color w:val="4472C4" w:themeColor="accent1"/>
+              <w:sz w:val="24"/>
+              <w:szCs w:val="24"/>
+            </w:rPr>
+            <w:instrText xml:space="preserve"> PAGE   \* MERGEFORMAT </w:instrText>
+          </w:r>
+          <w:r>
+            <w:rPr>
+              <w:color w:val="4472C4" w:themeColor="accent1"/>
+              <w:sz w:val="24"/>
+              <w:szCs w:val="24"/>
+            </w:rPr>
+            <w:fldChar w:fldCharType="separate"/>
+          </w:r>
+          <w:r>
+            <w:rPr>
+              <w:noProof/>
+              <w:color w:val="4472C4" w:themeColor="accent1"/>
+              <w:sz w:val="24"/>
+              <w:szCs w:val="24"/>
+            </w:rPr>
+            <w:t>0</w:t>
+          </w:r>
+          <w:r>
+            <w:rPr>
+              <w:color w:val="4472C4" w:themeColor="accent1"/>
+              <w:sz w:val="24"/>
+              <w:szCs w:val="24"/>
+            </w:rPr>
+            <w:fldChar w:fldCharType="end"/>
+          </w:r>
+        </w:p>
+      </w:tc>
+    </w:tr>
+  </w:tbl>
   <w:p>
     <w:pPr>
       <w:pStyle w:val="Header"/>
     </w:pPr>
-    <w:r>
-      <w:rPr>
-        <w:caps/>
-        <w:noProof/>
-        <w:color w:val="808080" w:themeColor="background1" w:themeShade="80"/>
-        <w:sz w:val="20"/>
-        <w:szCs w:val="20"/>
-      </w:rPr>
-      <mc:AlternateContent>
-        <mc:Choice Requires="wpg">
-          <w:drawing>
-            <wp:anchor distT="0" distB="0" distL="114300" distR="114300" simplePos="0" relativeHeight="251663360" behindDoc="0" locked="0" layoutInCell="1" allowOverlap="1" wp14:anchorId="39AE19A8" wp14:editId="671B13B3">
-              <wp:simplePos x="0" y="0"/>
-              <wp:positionH relativeFrom="page">
-                <wp:align>left</wp:align>
-              </wp:positionH>
-              <mc:AlternateContent>
-                <mc:Choice Requires="wp14">
-                  <wp:positionV relativeFrom="page">
-                    <wp14:pctPosVOffset>2300</wp14:pctPosVOffset>
-                  </wp:positionV>
-                </mc:Choice>
-                <mc:Fallback>
-                  <wp:positionV relativeFrom="page">
-                    <wp:posOffset>231140</wp:posOffset>
-                  </wp:positionV>
-                </mc:Fallback>
-              </mc:AlternateContent>
-              <wp:extent cx="1700784" cy="1024128"/>
-              <wp:effectExtent l="0" t="0" r="0" b="5080"/>
-              <wp:wrapNone/>
-              <wp:docPr id="158" name="Group 158"/>
-              <wp:cNvGraphicFramePr/>
-              <a:graphic xmlns:a="http://schemas.openxmlformats.org/drawingml/2006/main">
-                <a:graphicData uri="http://schemas.microsoft.com/office/word/2010/wordprocessingGroup">
-                  <wpg:wgp>
-                    <wpg:cNvGrpSpPr/>
-                    <wpg:grpSpPr>
-                      <a:xfrm>
-                        <a:off x="0" y="0"/>
-                        <a:ext cx="1700784" cy="1024128"/>
-                        <a:chOff x="0" y="0"/>
-                        <a:chExt cx="1700784" cy="1024128"/>
-                      </a:xfrm>
-                    </wpg:grpSpPr>
-                    <wpg:grpSp>
-                      <wpg:cNvPr id="159" name="Group 159"/>
-                      <wpg:cNvGrpSpPr/>
-                      <wpg:grpSpPr>
-                        <a:xfrm>
-                          <a:off x="0" y="0"/>
-                          <a:ext cx="1700784" cy="1024128"/>
-                          <a:chOff x="0" y="0"/>
-                          <a:chExt cx="1700784" cy="1024128"/>
-                        </a:xfrm>
-                      </wpg:grpSpPr>
-                      <wps:wsp>
-                        <wps:cNvPr id="160" name="Rectangle 160"/>
-                        <wps:cNvSpPr/>
-                        <wps:spPr>
-                          <a:xfrm>
-                            <a:off x="0" y="0"/>
-                            <a:ext cx="1700784" cy="1024128"/>
-                          </a:xfrm>
-                          <a:prstGeom prst="rect">
-                            <a:avLst/>
-                          </a:prstGeom>
-                          <a:solidFill>
-                            <a:schemeClr val="bg1">
-                              <a:alpha val="0"/>
-                            </a:schemeClr>
-                          </a:solidFill>
-                          <a:ln>
-                            <a:noFill/>
-                          </a:ln>
-                        </wps:spPr>
-                        <wps:style>
-                          <a:lnRef idx="2">
-                            <a:schemeClr val="accent1">
-                              <a:shade val="50000"/>
-                            </a:schemeClr>
-                          </a:lnRef>
-                          <a:fillRef idx="1">
-                            <a:schemeClr val="accent1"/>
-                          </a:fillRef>
-                          <a:effectRef idx="0">
-                            <a:schemeClr val="accent1"/>
-                          </a:effectRef>
-                          <a:fontRef idx="minor">
-                            <a:schemeClr val="lt1"/>
-                          </a:fontRef>
-                        </wps:style>
-                        <wps:bodyPr rot="0" spcFirstLastPara="0" vertOverflow="overflow" horzOverflow="overflow" vert="horz" wrap="square" lIns="91440" tIns="45720" rIns="91440" bIns="45720" numCol="1" spcCol="0" rtlCol="0" fromWordArt="0" anchor="ctr" anchorCtr="0" forceAA="0" compatLnSpc="1">
-                          <a:prstTxWarp prst="textNoShape">
-                            <a:avLst/>
-                          </a:prstTxWarp>
-                          <a:noAutofit/>
-                        </wps:bodyPr>
-                      </wps:wsp>
-                      <wps:wsp>
-                        <wps:cNvPr id="161" name="Rectangle 1"/>
-                        <wps:cNvSpPr/>
-                        <wps:spPr>
-                          <a:xfrm>
-                            <a:off x="228600" y="0"/>
-                            <a:ext cx="1463040" cy="1014984"/>
-                          </a:xfrm>
-                          <a:custGeom>
-                            <a:avLst/>
-                            <a:gdLst>
-                              <a:gd name="connsiteX0" fmla="*/ 0 w 1462822"/>
-                              <a:gd name="connsiteY0" fmla="*/ 0 h 1014481"/>
-                              <a:gd name="connsiteX1" fmla="*/ 1462822 w 1462822"/>
-                              <a:gd name="connsiteY1" fmla="*/ 0 h 1014481"/>
-                              <a:gd name="connsiteX2" fmla="*/ 1462822 w 1462822"/>
-                              <a:gd name="connsiteY2" fmla="*/ 1014481 h 1014481"/>
-                              <a:gd name="connsiteX3" fmla="*/ 0 w 1462822"/>
-                              <a:gd name="connsiteY3" fmla="*/ 1014481 h 1014481"/>
-                              <a:gd name="connsiteX4" fmla="*/ 0 w 1462822"/>
-                              <a:gd name="connsiteY4" fmla="*/ 0 h 1014481"/>
-                              <a:gd name="connsiteX0" fmla="*/ 0 w 1462822"/>
-                              <a:gd name="connsiteY0" fmla="*/ 0 h 1014481"/>
-                              <a:gd name="connsiteX1" fmla="*/ 1462822 w 1462822"/>
-                              <a:gd name="connsiteY1" fmla="*/ 0 h 1014481"/>
-                              <a:gd name="connsiteX2" fmla="*/ 910372 w 1462822"/>
-                              <a:gd name="connsiteY2" fmla="*/ 376306 h 1014481"/>
-                              <a:gd name="connsiteX3" fmla="*/ 0 w 1462822"/>
-                              <a:gd name="connsiteY3" fmla="*/ 1014481 h 1014481"/>
-                              <a:gd name="connsiteX4" fmla="*/ 0 w 1462822"/>
-                              <a:gd name="connsiteY4" fmla="*/ 0 h 1014481"/>
-                            </a:gdLst>
-                            <a:ahLst/>
-                            <a:cxnLst>
-                              <a:cxn ang="0">
-                                <a:pos x="connsiteX0" y="connsiteY0"/>
-                              </a:cxn>
-                              <a:cxn ang="0">
-                                <a:pos x="connsiteX1" y="connsiteY1"/>
-                              </a:cxn>
-                              <a:cxn ang="0">
-                                <a:pos x="connsiteX2" y="connsiteY2"/>
-                              </a:cxn>
-                              <a:cxn ang="0">
-                                <a:pos x="connsiteX3" y="connsiteY3"/>
-                              </a:cxn>
-                              <a:cxn ang="0">
-                                <a:pos x="connsiteX4" y="connsiteY4"/>
-                              </a:cxn>
-                            </a:cxnLst>
-                            <a:rect l="l" t="t" r="r" b="b"/>
-                            <a:pathLst>
-                              <a:path w="1462822" h="1014481">
-                                <a:moveTo>
-                                  <a:pt x="0" y="0"/>
-                                </a:moveTo>
-                                <a:lnTo>
-                                  <a:pt x="1462822" y="0"/>
-                                </a:lnTo>
-                                <a:lnTo>
-                                  <a:pt x="910372" y="376306"/>
-                                </a:lnTo>
-                                <a:lnTo>
-                                  <a:pt x="0" y="1014481"/>
-                                </a:lnTo>
-                                <a:lnTo>
-                                  <a:pt x="0" y="0"/>
-                                </a:lnTo>
-                                <a:close/>
-                              </a:path>
-                            </a:pathLst>
-                          </a:custGeom>
-                          <a:solidFill>
-                            <a:schemeClr val="accent1"/>
-                          </a:solidFill>
-                          <a:ln>
-                            <a:noFill/>
-                          </a:ln>
-                        </wps:spPr>
-                        <wps:style>
-                          <a:lnRef idx="2">
-                            <a:schemeClr val="accent1">
-                              <a:shade val="50000"/>
-                            </a:schemeClr>
-                          </a:lnRef>
-                          <a:fillRef idx="1">
-                            <a:schemeClr val="accent1"/>
-                          </a:fillRef>
-                          <a:effectRef idx="0">
-                            <a:schemeClr val="accent1"/>
-                          </a:effectRef>
-                          <a:fontRef idx="minor">
-                            <a:schemeClr val="lt1"/>
-                          </a:fontRef>
-                        </wps:style>
-                        <wps:bodyPr rot="0" spcFirstLastPara="0" vertOverflow="overflow" horzOverflow="overflow" vert="horz" wrap="square" lIns="91440" tIns="45720" rIns="91440" bIns="45720" numCol="1" spcCol="0" rtlCol="0" fromWordArt="0" anchor="ctr" anchorCtr="0" forceAA="0" compatLnSpc="1">
-                          <a:prstTxWarp prst="textNoShape">
-                            <a:avLst/>
-                          </a:prstTxWarp>
-                          <a:noAutofit/>
-                        </wps:bodyPr>
-                      </wps:wsp>
-                      <wps:wsp>
-                        <wps:cNvPr id="162" name="Rectangle 162"/>
-                        <wps:cNvSpPr/>
-                        <wps:spPr>
-                          <a:xfrm>
-                            <a:off x="228600" y="0"/>
-                            <a:ext cx="1472184" cy="1024128"/>
-                          </a:xfrm>
-                          <a:prstGeom prst="rect">
-                            <a:avLst/>
-                          </a:prstGeom>
-                          <a:blipFill>
-                            <a:blip r:embed="rId1"/>
-                            <a:stretch>
-                              <a:fillRect/>
-                            </a:stretch>
-                          </a:blipFill>
-                          <a:ln>
-                            <a:noFill/>
-                          </a:ln>
-                        </wps:spPr>
-                        <wps:style>
-                          <a:lnRef idx="2">
-                            <a:schemeClr val="accent1">
-                              <a:shade val="50000"/>
-                            </a:schemeClr>
-                          </a:lnRef>
-                          <a:fillRef idx="1">
-                            <a:schemeClr val="accent1"/>
-                          </a:fillRef>
-                          <a:effectRef idx="0">
-                            <a:schemeClr val="accent1"/>
-                          </a:effectRef>
-                          <a:fontRef idx="minor">
-                            <a:schemeClr val="lt1"/>
-                          </a:fontRef>
-                        </wps:style>
-                        <wps:bodyPr rot="0" spcFirstLastPara="0" vertOverflow="overflow" horzOverflow="overflow" vert="horz" wrap="square" lIns="91440" tIns="45720" rIns="91440" bIns="45720" numCol="1" spcCol="0" rtlCol="0" fromWordArt="0" anchor="ctr" anchorCtr="0" forceAA="0" compatLnSpc="1">
-                          <a:prstTxWarp prst="textNoShape">
-                            <a:avLst/>
-                          </a:prstTxWarp>
-                          <a:noAutofit/>
-                        </wps:bodyPr>
-                      </wps:wsp>
-                    </wpg:grpSp>
-                    <wps:wsp>
-                      <wps:cNvPr id="163" name="Text Box 163"/>
-                      <wps:cNvSpPr txBox="1"/>
-                      <wps:spPr>
-                        <a:xfrm flipH="1">
-                          <a:off x="237067" y="18942"/>
-                          <a:ext cx="442824" cy="375285"/>
-                        </a:xfrm>
-                        <a:prstGeom prst="rect">
-                          <a:avLst/>
-                        </a:prstGeom>
-                        <a:noFill/>
-                        <a:ln w="6350">
-                          <a:noFill/>
-                        </a:ln>
-                        <a:effectLst/>
-                      </wps:spPr>
-                      <wps:style>
-                        <a:lnRef idx="0">
-                          <a:schemeClr val="accent1"/>
-                        </a:lnRef>
-                        <a:fillRef idx="0">
-                          <a:schemeClr val="accent1"/>
-                        </a:fillRef>
-                        <a:effectRef idx="0">
-                          <a:schemeClr val="accent1"/>
-                        </a:effectRef>
-                        <a:fontRef idx="minor">
-                          <a:schemeClr val="dk1"/>
-                        </a:fontRef>
-                      </wps:style>
-                      <wps:txbx>
-                        <w:txbxContent>
-                          <w:p>
-                            <w:pPr>
-                              <w:pStyle w:val="Header"/>
-                              <w:tabs>
-                                <w:tab w:val="clear" w:pos="4680"/>
-                                <w:tab w:val="clear" w:pos="9360"/>
-                              </w:tabs>
-                              <w:jc w:val="right"/>
-                              <w:rPr>
-                                <w:color w:val="FFFFFF" w:themeColor="background1"/>
-                                <w:sz w:val="24"/>
-                                <w:szCs w:val="24"/>
-                              </w:rPr>
-                            </w:pPr>
-                            <w:r>
-                              <w:rPr>
-                                <w:color w:val="FFFFFF" w:themeColor="background1"/>
-                                <w:sz w:val="24"/>
-                                <w:szCs w:val="24"/>
-                              </w:rPr>
-                              <w:fldChar w:fldCharType="begin"/>
-                            </w:r>
-                            <w:r>
-                              <w:rPr>
-                                <w:color w:val="FFFFFF" w:themeColor="background1"/>
-                                <w:sz w:val="24"/>
-                                <w:szCs w:val="24"/>
-                              </w:rPr>
-                              <w:instrText xml:space="preserve"> PAGE   \* MERGEFORMAT </w:instrText>
-                            </w:r>
-                            <w:r>
-                              <w:rPr>
-                                <w:color w:val="FFFFFF" w:themeColor="background1"/>
-                                <w:sz w:val="24"/>
-                                <w:szCs w:val="24"/>
-                              </w:rPr>
-                              <w:fldChar w:fldCharType="separate"/>
-                            </w:r>
-                            <w:r>
-                              <w:rPr>
-                                <w:noProof/>
-                                <w:color w:val="FFFFFF" w:themeColor="background1"/>
-                                <w:sz w:val="24"/>
-                                <w:szCs w:val="24"/>
-                              </w:rPr>
-                              <w:t>2</w:t>
-                            </w:r>
-                            <w:r>
-                              <w:rPr>
-                                <w:noProof/>
-                                <w:color w:val="FFFFFF" w:themeColor="background1"/>
-                                <w:sz w:val="24"/>
-                                <w:szCs w:val="24"/>
-                              </w:rPr>
-                              <w:fldChar w:fldCharType="end"/>
-                            </w:r>
-                          </w:p>
-                        </w:txbxContent>
-                      </wps:txbx>
-                      <wps:bodyPr rot="0" spcFirstLastPara="0" vertOverflow="overflow" horzOverflow="overflow" vert="horz" wrap="square" lIns="91440" tIns="91440" rIns="91440" bIns="91440" numCol="1" spcCol="0" rtlCol="0" fromWordArt="0" anchor="ctr" anchorCtr="0" forceAA="0" compatLnSpc="1">
-                        <a:prstTxWarp prst="textNoShape">
-                          <a:avLst/>
-                        </a:prstTxWarp>
-                        <a:noAutofit/>
-                      </wps:bodyPr>
-                    </wps:wsp>
-                  </wpg:wgp>
-                </a:graphicData>
-              </a:graphic>
-              <wp14:sizeRelH relativeFrom="margin">
-                <wp14:pctWidth>0</wp14:pctWidth>
-              </wp14:sizeRelH>
-              <wp14:sizeRelV relativeFrom="margin">
-                <wp14:pctHeight>0</wp14:pctHeight>
-              </wp14:sizeRelV>
-            </wp:anchor>
-          </w:drawing>
-        </mc:Choice>
-        <mc:Fallback>
-          <w:pict>
-            <v:group w14:anchorId="39AE19A8" id="Group 158" o:spid="_x0000_s1029" style="position:absolute;margin-left:0;margin-top:0;width:133.9pt;height:80.65pt;z-index:251663360;mso-top-percent:23;mso-position-horizontal:left;mso-position-horizontal-relative:page;mso-position-vertical-relative:page;mso-top-percent:23;mso-width-relative:margin;mso-height-relative:margin" coordsize="17007,10241" o:gfxdata="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">
-              <v:group id="Group 159" o:spid="_x0000_s1030" style="position:absolute;width:17007;height:10241" coordsize="17007,10241" o:gfxdata="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">
-                <v:rect id="Rectangle 160" o:spid="_x0000_s1031" style="position:absolute;width:17007;height:10241;visibility:visible;mso-wrap-style:square;v-text-anchor:middle" o:gfxdata="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" fillcolor="white [3212]" stroked="f" strokeweight="1pt">
-                  <v:fill opacity="0"/>
-                </v:rect>
-                <v:shape id="Rectangle 1" o:spid="_x0000_s1032" style="position:absolute;left:2286;width:14630;height:10149;visibility:visible;mso-wrap-style:square;v-text-anchor:middle" coordsize="1462822,1014481" o:gfxdata="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" path="m,l1462822,,910372,376306,,1014481,,xe" fillcolor="#4472c4 [3204]" stroked="f" strokeweight="1pt">
-                  <v:stroke joinstyle="miter"/>
-                  <v:path arrowok="t" o:connecttype="custom" o:connectlocs="0,0;1463040,0;910508,376493;0,1014984;0,0" o:connectangles="0,0,0,0,0"/>
-                </v:shape>
-                <v:rect id="Rectangle 162" o:spid="_x0000_s1033" style="position:absolute;left:2286;width:14721;height:10241;visibility:visible;mso-wrap-style:square;v-text-anchor:middle" o:gfxdata="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" stroked="f" strokeweight="1pt">
-                  <v:fill r:id="rId2" o:title="" recolor="t" rotate="t" type="frame"/>
-                </v:rect>
-              </v:group>
-              <v:shapetype id="_x0000_t202" coordsize="21600,21600" o:spt="202" path="m,l,21600r21600,l21600,xe">
-                <v:stroke joinstyle="miter"/>
-                <v:path gradientshapeok="t" o:connecttype="rect"/>
-              </v:shapetype>
-              <v:shape id="Text Box 163" o:spid="_x0000_s1034" type="#_x0000_t202" style="position:absolute;left:2370;top:189;width:4428;height:3753;flip:x;visibility:visible;mso-wrap-style:square;v-text-anchor:middle" o:gfxdata="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" filled="f" stroked="f" strokeweight=".5pt">
-                <v:textbox inset=",7.2pt,,7.2pt">
-                  <w:txbxContent>
-                    <w:p>
-                      <w:pPr>
-                        <w:pStyle w:val="Header"/>
-                        <w:tabs>
-                          <w:tab w:val="clear" w:pos="4680"/>
-                          <w:tab w:val="clear" w:pos="9360"/>
-                        </w:tabs>
-                        <w:jc w:val="right"/>
-                        <w:rPr>
-                          <w:color w:val="FFFFFF" w:themeColor="background1"/>
-                          <w:sz w:val="24"/>
-                          <w:szCs w:val="24"/>
-                        </w:rPr>
-                      </w:pPr>
-                      <w:r>
-                        <w:rPr>
-                          <w:color w:val="FFFFFF" w:themeColor="background1"/>
-                          <w:sz w:val="24"/>
-                          <w:szCs w:val="24"/>
-                        </w:rPr>
-                        <w:fldChar w:fldCharType="begin"/>
-                      </w:r>
-                      <w:r>
-                        <w:rPr>
-                          <w:color w:val="FFFFFF" w:themeColor="background1"/>
-                          <w:sz w:val="24"/>
-                          <w:szCs w:val="24"/>
-                        </w:rPr>
-                        <w:instrText xml:space="preserve"> PAGE   \* MERGEFORMAT </w:instrText>
-                      </w:r>
-                      <w:r>
-                        <w:rPr>
-                          <w:color w:val="FFFFFF" w:themeColor="background1"/>
-                          <w:sz w:val="24"/>
-                          <w:szCs w:val="24"/>
-                        </w:rPr>
-                        <w:fldChar w:fldCharType="separate"/>
-                      </w:r>
-                      <w:r>
-                        <w:rPr>
-                          <w:noProof/>
-                          <w:color w:val="FFFFFF" w:themeColor="background1"/>
-                          <w:sz w:val="24"/>
-                          <w:szCs w:val="24"/>
-                        </w:rPr>
-                        <w:t>2</w:t>
-                      </w:r>
-                      <w:r>
-                        <w:rPr>
-                          <w:noProof/>
-                          <w:color w:val="FFFFFF" w:themeColor="background1"/>
-                          <w:sz w:val="24"/>
-                          <w:szCs w:val="24"/>
-                        </w:rPr>
-                        <w:fldChar w:fldCharType="end"/>
-                      </w:r>
-                    </w:p>
-                  </w:txbxContent>
-                </v:textbox>
-              </v:shape>
-              <w10:wrap anchorx="page" anchory="page"/>
-            </v:group>
-          </w:pict>
-        </mc:Fallback>
-      </mc:AlternateContent>
-    </w:r>
   </w:p>
 </w:hdr>
 </file>
 
 <file path=word/numbering.xml><?xml version="1.0" encoding="utf-8"?>
-<w:numbering xmlns:wpc="http://schemas.microsoft.com/office/word/2010/wordprocessingCanvas" xmlns:cx="http://schemas.microsoft.com/office/drawing/2014/chartex" xmlns:mc="http://schemas.openxmlformats.org/markup-compatibility/2006" xmlns:o="urn:schemas-microsoft-com:office:office" xmlns:r="http://schemas.openxmlformats.org/officeDocument/2006/relationships" xmlns:m="http://schemas.openxmlformats.org/officeDocument/2006/math" xmlns:v="urn:schemas-microsoft-com:vml" xmlns:wp14="http://schemas.microsoft.com/office/word/2010/wordprocessingDrawing" xmlns:wp="http://schemas.openxmlformats.org/drawingml/2006/wordprocessingDrawing" xmlns:w10="urn:schemas-microsoft-com:office:word" xmlns:w="http://schemas.openxmlformats.org/wordprocessingml/2006/main" xmlns:w14="http://schemas.microsoft.com/office/word/2010/wordml" xmlns:w15="http://schemas.microsoft.com/office/word/2012/wordml" xmlns:w16se="http://schemas.microsoft.com/office/word/2015/wordml/symex" xmlns:wpg="http://schemas.microsoft.com/office/word/2010/wordprocessingGroup" xmlns:wpi="http://schemas.microsoft.com/office/word/2010/wordprocessingInk" xmlns:wne="http://schemas.microsoft.com/office/word/2006/wordml" xmlns:wps="http://schemas.microsoft.com/office/word/2010/wordprocessingShape" mc:Ignorable="w14 w15 w16se wp14">
+<w:numbering xmlns:wpc="http://schemas.microsoft.com/office/word/2010/wordprocessingCanvas" xmlns:cx="http://schemas.microsoft.com/office/drawing/2014/chartex" xmlns:cx1="http://schemas.microsoft.com/office/drawing/2015/9/8/chartex" xmlns:cx2="http://schemas.microsoft.com/office/drawing/2015/10/21/chartex" xmlns:cx3="http://schemas.microsoft.com/office/drawing/2016/5/9/chartex" xmlns:cx4="http://schemas.microsoft.com/office/drawing/2016/5/10/chartex" xmlns:cx5="http://schemas.microsoft.com/office/drawing/2016/5/11/chartex" xmlns:cx6="http://schemas.microsoft.com/office/drawing/2016/5/12/chartex" xmlns:cx7="http://schemas.microsoft.com/office/drawing/2016/5/13/chartex" xmlns:cx8="http://schemas.microsoft.com/office/drawing/2016/5/14/chartex" xmlns:mc="http://schemas.openxmlformats.org/markup-compatibility/2006" xmlns:aink="http://schemas.microsoft.com/office/drawing/2016/ink" xmlns:am3d="http://schemas.microsoft.com/office/drawing/2017/model3d" xmlns:o="urn:schemas-microsoft-com:office:office" xmlns:oel="http://schemas.microsoft.com/office/2019/extlst" xmlns:r="http://schemas.openxmlformats.org/officeDocument/2006/relationships" xmlns:m="http://schemas.openxmlformats.org/officeDocument/2006/math" xmlns:v="urn:schemas-microsoft-com:vml" xmlns:wp14="http://schemas.microsoft.com/office/word/2010/wordprocessingDrawing" xmlns:wp="http://schemas.openxmlformats.org/drawingml/2006/wordprocessingDrawing" xmlns:w10="urn:schemas-microsoft-com:office:word" xmlns:w="http://schemas.openxmlformats.org/wordprocessingml/2006/main" xmlns:w14="http://schemas.microsoft.com/office/word/2010/wordml" xmlns:w15="http://schemas.microsoft.com/office/word/2012/wordml" xmlns:w16cex="http://schemas.microsoft.com/office/word/2018/wordml/cex" xmlns:w16cid="http://schemas.microsoft.com/office/word/2016/wordml/cid" xmlns:w16="http://schemas.microsoft.com/office/word/2018/wordml" xmlns:w16sdtdh="http://schemas.microsoft.com/office/word/2020/wordml/sdtdatahash" xmlns:w16se="http://schemas.microsoft.com/office/word/2015/wordml/symex" xmlns:wpg="http://schemas.microsoft.com/office/word/2010/wordprocessingGroup" xmlns:wpi="http://schemas.microsoft.com/office/word/2010/wordprocessingInk" xmlns:wne="http://schemas.microsoft.com/office/word/2006/wordml" xmlns:wps="http://schemas.microsoft.com/office/word/2010/wordprocessingShape" mc:Ignorable="w14 w15 w16se w16cid w16 w16cex w16sdtdh wp14">
   <w:abstractNum w:abstractNumId="0" w15:restartNumberingAfterBreak="0">
     <w:nsid w:val="494232B9"/>
     <w:multiLevelType w:val="multilevel"/>
@@ -2167,14 +1831,14 @@
       </w:rPr>
     </w:lvl>
   </w:abstractNum>
-  <w:num w:numId="1">
+  <w:num w:numId="1" w16cid:durableId="1697658693">
     <w:abstractNumId w:val="0"/>
   </w:num>
 </w:numbering>
 </file>
 
 <file path=word/styles.xml><?xml version="1.0" encoding="utf-8"?>
-<w:styles xmlns:mc="http://schemas.openxmlformats.org/markup-compatibility/2006" xmlns:r="http://schemas.openxmlformats.org/officeDocument/2006/relationships" xmlns:w="http://schemas.openxmlformats.org/wordprocessingml/2006/main" xmlns:w14="http://schemas.microsoft.com/office/word/2010/wordml" xmlns:w15="http://schemas.microsoft.com/office/word/2012/wordml" xmlns:w16se="http://schemas.microsoft.com/office/word/2015/wordml/symex" mc:Ignorable="w14 w15 w16se">
+<w:styles xmlns:mc="http://schemas.openxmlformats.org/markup-compatibility/2006" xmlns:r="http://schemas.openxmlformats.org/officeDocument/2006/relationships" xmlns:w="http://schemas.openxmlformats.org/wordprocessingml/2006/main" xmlns:w14="http://schemas.microsoft.com/office/word/2010/wordml" xmlns:w15="http://schemas.microsoft.com/office/word/2012/wordml" xmlns:w16cex="http://schemas.microsoft.com/office/word/2018/wordml/cex" xmlns:w16cid="http://schemas.microsoft.com/office/word/2016/wordml/cid" xmlns:w16="http://schemas.microsoft.com/office/word/2018/wordml" xmlns:w16sdtdh="http://schemas.microsoft.com/office/word/2020/wordml/sdtdatahash" xmlns:w16se="http://schemas.microsoft.com/office/word/2015/wordml/symex" mc:Ignorable="w14 w15 w16se w16cid w16 w16cex w16sdtdh">
   <w:docDefaults>
     <w:rPrDefault>
       <w:rPr>
@@ -2190,7 +1854,7 @@
       </w:pPr>
     </w:pPrDefault>
   </w:docDefaults>
-  <w:latentStyles w:defLockedState="0" w:defUIPriority="99" w:defSemiHidden="0" w:defUnhideWhenUsed="0" w:defQFormat="0" w:count="371">
+  <w:latentStyles w:defLockedState="0" w:defUIPriority="99" w:defSemiHidden="0" w:defUnhideWhenUsed="0" w:defQFormat="0" w:count="376">
     <w:lsdException w:name="Normal" w:uiPriority="0" w:qFormat="1"/>
     <w:lsdException w:name="heading 1" w:uiPriority="9" w:qFormat="1"/>
     <w:lsdException w:name="heading 2" w:semiHidden="1" w:uiPriority="9" w:unhideWhenUsed="1" w:qFormat="1"/>
@@ -2562,6 +2226,11 @@
     <w:lsdException w:name="List Table 5 Dark Accent 6" w:uiPriority="50"/>
     <w:lsdException w:name="List Table 6 Colorful Accent 6" w:uiPriority="51"/>
     <w:lsdException w:name="List Table 7 Colorful Accent 6" w:uiPriority="52"/>
+    <w:lsdException w:name="Mention" w:semiHidden="1" w:unhideWhenUsed="1"/>
+    <w:lsdException w:name="Smart Hyperlink" w:semiHidden="1" w:unhideWhenUsed="1"/>
+    <w:lsdException w:name="Hashtag" w:semiHidden="1" w:unhideWhenUsed="1"/>
+    <w:lsdException w:name="Unresolved Mention" w:semiHidden="1" w:unhideWhenUsed="1"/>
+    <w:lsdException w:name="Smart Link" w:semiHidden="1" w:unhideWhenUsed="1"/>
   </w:latentStyles>
   <w:style w:type="paragraph" w:default="1" w:styleId="Normal">
     <w:name w:val="Normal"/>
@@ -2728,6 +2397,47 @@
       <w:color w:val="2F5496" w:themeColor="accent1" w:themeShade="BF"/>
       <w:sz w:val="26"/>
       <w:szCs w:val="26"/>
+    </w:rPr>
+  </w:style>
+  <w:style w:type="character" w:styleId="PlaceholderText">
+    <w:name w:val="Placeholder Text"/>
+    <w:basedOn w:val="DefaultParagraphFont"/>
+    <w:uiPriority w:val="99"/>
+    <w:semiHidden/>
+    <w:rsid w:val="00075916"/>
+    <w:rPr>
+      <w:color w:val="808080"/>
+    </w:rPr>
+  </w:style>
+  <w:style w:type="paragraph" w:styleId="Subtitle">
+    <w:name w:val="Subtitle"/>
+    <w:basedOn w:val="Normal"/>
+    <w:next w:val="Normal"/>
+    <w:link w:val="SubtitleChar"/>
+    <w:uiPriority w:val="11"/>
+    <w:qFormat/>
+    <w:rsid w:val="00075916"/>
+    <w:pPr>
+      <w:numPr>
+        <w:ilvl w:val="1"/>
+      </w:numPr>
+    </w:pPr>
+    <w:rPr>
+      <w:rFonts w:eastAsiaTheme="minorEastAsia"/>
+      <w:color w:val="5A5A5A" w:themeColor="text1" w:themeTint="A5"/>
+      <w:spacing w:val="15"/>
+    </w:rPr>
+  </w:style>
+  <w:style w:type="character" w:customStyle="1" w:styleId="SubtitleChar">
+    <w:name w:val="Subtitle Char"/>
+    <w:basedOn w:val="DefaultParagraphFont"/>
+    <w:link w:val="Subtitle"/>
+    <w:uiPriority w:val="11"/>
+    <w:rsid w:val="00075916"/>
+    <w:rPr>
+      <w:rFonts w:eastAsiaTheme="minorEastAsia"/>
+      <w:color w:val="5A5A5A" w:themeColor="text1" w:themeTint="A5"/>
+      <w:spacing w:val="15"/>
     </w:rPr>
   </w:style>
 </w:styles>

</xml_diff>